<commit_message>
aggiunti test per gestore catalogo, gestore ordini completato, inizio ordine e ordine singolo
</commit_message>
<xml_diff>
--- a/Semilavorati/TPU_Kawaii-Comix.docx
+++ b/Semilavorati/TPU_Kawaii-Comix.docx
@@ -3619,23 +3619,7 @@
                 <w:sz w:val="24"/>
                 <w:szCs w:val="24"/>
               </w:rPr>
-              <w:t xml:space="preserve">EP1: </w:t>
-            </w:r>
-            <w:proofErr w:type="gramStart"/>
-            <w:r>
-              <w:rPr>
-                <w:sz w:val="24"/>
-                <w:szCs w:val="24"/>
-              </w:rPr>
-              <w:t>email</w:t>
-            </w:r>
-            <w:proofErr w:type="gramEnd"/>
-            <w:r>
-              <w:rPr>
-                <w:sz w:val="24"/>
-                <w:szCs w:val="24"/>
-              </w:rPr>
-              <w:t xml:space="preserve"> presente nel DB </w:t>
+              <w:t xml:space="preserve">EP1: email presente nel DB </w:t>
             </w:r>
           </w:p>
           <w:p>
@@ -3665,23 +3649,7 @@
                 <w:sz w:val="24"/>
                 <w:szCs w:val="24"/>
               </w:rPr>
-              <w:t xml:space="preserve">: </w:t>
-            </w:r>
-            <w:proofErr w:type="gramStart"/>
-            <w:r>
-              <w:rPr>
-                <w:sz w:val="24"/>
-                <w:szCs w:val="24"/>
-              </w:rPr>
-              <w:t>email</w:t>
-            </w:r>
-            <w:proofErr w:type="gramEnd"/>
-            <w:r>
-              <w:rPr>
-                <w:sz w:val="24"/>
-                <w:szCs w:val="24"/>
-              </w:rPr>
-              <w:t xml:space="preserve"> </w:t>
+              <w:t xml:space="preserve">: email </w:t>
             </w:r>
             <w:r>
               <w:rPr>
@@ -5275,13 +5243,8 @@
             <w:pPr>
               <w:spacing w:after="0"/>
             </w:pPr>
-            <w:proofErr w:type="gramStart"/>
-            <w:r>
-              <w:t>Email</w:t>
-            </w:r>
-            <w:proofErr w:type="gramEnd"/>
-            <w:r>
-              <w:t xml:space="preserve"> dell’account</w:t>
+            <w:r>
+              <w:t>Email dell’account</w:t>
             </w:r>
           </w:p>
         </w:tc>
@@ -5308,23 +5271,7 @@
                 <w:sz w:val="24"/>
                 <w:szCs w:val="24"/>
               </w:rPr>
-              <w:t xml:space="preserve">EP1: </w:t>
-            </w:r>
-            <w:proofErr w:type="gramStart"/>
-            <w:r>
-              <w:rPr>
-                <w:sz w:val="24"/>
-                <w:szCs w:val="24"/>
-              </w:rPr>
-              <w:t>email</w:t>
-            </w:r>
-            <w:proofErr w:type="gramEnd"/>
-            <w:r>
-              <w:rPr>
-                <w:sz w:val="24"/>
-                <w:szCs w:val="24"/>
-              </w:rPr>
-              <w:t xml:space="preserve"> presente nel DB </w:t>
+              <w:t xml:space="preserve">EP1: email presente nel DB </w:t>
             </w:r>
           </w:p>
         </w:tc>
@@ -6018,7 +5965,6 @@
         <w:t xml:space="preserve">TCU1_4 </w:t>
       </w:r>
       <w:proofErr w:type="spellStart"/>
-      <w:proofErr w:type="gramStart"/>
       <w:r>
         <w:rPr>
           <w:color w:val="000000" w:themeColor="text1"/>
@@ -6030,14 +5976,7 @@
         <w:rPr>
           <w:color w:val="000000" w:themeColor="text1"/>
         </w:rPr>
-        <w:t>(</w:t>
-      </w:r>
-      <w:proofErr w:type="gramEnd"/>
-      <w:r>
-        <w:rPr>
-          <w:color w:val="000000" w:themeColor="text1"/>
-        </w:rPr>
-        <w:t>user, password)</w:t>
+        <w:t>(user, password)</w:t>
       </w:r>
     </w:p>
     <w:tbl>
@@ -6555,7 +6494,6 @@
         <w:t xml:space="preserve">TCU1_5 </w:t>
       </w:r>
       <w:proofErr w:type="spellStart"/>
-      <w:proofErr w:type="gramStart"/>
       <w:r>
         <w:rPr>
           <w:color w:val="000000" w:themeColor="text1"/>
@@ -6567,14 +6505,7 @@
         <w:rPr>
           <w:color w:val="000000" w:themeColor="text1"/>
         </w:rPr>
-        <w:t>(</w:t>
-      </w:r>
-      <w:proofErr w:type="gramEnd"/>
-      <w:r>
-        <w:rPr>
-          <w:color w:val="000000" w:themeColor="text1"/>
-        </w:rPr>
-        <w:t>)</w:t>
+        <w:t>()</w:t>
       </w:r>
     </w:p>
     <w:tbl>
@@ -7509,7 +7440,6 @@
         <w:t xml:space="preserve"> </w:t>
       </w:r>
       <w:proofErr w:type="spellStart"/>
-      <w:proofErr w:type="gramStart"/>
       <w:r>
         <w:rPr>
           <w:color w:val="000000" w:themeColor="text1"/>
@@ -7521,14 +7451,7 @@
         <w:rPr>
           <w:color w:val="000000" w:themeColor="text1"/>
         </w:rPr>
-        <w:t>(</w:t>
-      </w:r>
-      <w:proofErr w:type="gramEnd"/>
-      <w:r>
-        <w:rPr>
-          <w:color w:val="000000" w:themeColor="text1"/>
-        </w:rPr>
-        <w:t>email, password)</w:t>
+        <w:t>(email, password)</w:t>
       </w:r>
     </w:p>
     <w:tbl>
@@ -7598,21 +7521,12 @@
                 <w:szCs w:val="24"/>
               </w:rPr>
             </w:pPr>
-            <w:proofErr w:type="gramStart"/>
-            <w:r>
-              <w:rPr>
-                <w:sz w:val="24"/>
-                <w:szCs w:val="24"/>
-              </w:rPr>
-              <w:t>Email</w:t>
-            </w:r>
-            <w:proofErr w:type="gramEnd"/>
-            <w:r>
-              <w:rPr>
-                <w:sz w:val="24"/>
-                <w:szCs w:val="24"/>
-              </w:rPr>
-              <w:t>, password</w:t>
+            <w:r>
+              <w:rPr>
+                <w:sz w:val="24"/>
+                <w:szCs w:val="24"/>
+              </w:rPr>
+              <w:t>Email, password</w:t>
             </w:r>
           </w:p>
         </w:tc>
@@ -7761,13 +7675,8 @@
             <w:pPr>
               <w:spacing w:after="0"/>
             </w:pPr>
-            <w:proofErr w:type="gramStart"/>
-            <w:r>
-              <w:t>Email</w:t>
-            </w:r>
-            <w:proofErr w:type="gramEnd"/>
-            <w:r>
-              <w:t xml:space="preserve"> dell’account</w:t>
+            <w:r>
+              <w:t>Email dell’account</w:t>
             </w:r>
           </w:p>
         </w:tc>
@@ -7794,23 +7703,7 @@
                 <w:sz w:val="24"/>
                 <w:szCs w:val="24"/>
               </w:rPr>
-              <w:t xml:space="preserve">EP1: </w:t>
-            </w:r>
-            <w:proofErr w:type="gramStart"/>
-            <w:r>
-              <w:rPr>
-                <w:sz w:val="24"/>
-                <w:szCs w:val="24"/>
-              </w:rPr>
-              <w:t>email</w:t>
-            </w:r>
-            <w:proofErr w:type="gramEnd"/>
-            <w:r>
-              <w:rPr>
-                <w:sz w:val="24"/>
-                <w:szCs w:val="24"/>
-              </w:rPr>
-              <w:t xml:space="preserve"> presente nel DB </w:t>
+              <w:t xml:space="preserve">EP1: email presente nel DB </w:t>
             </w:r>
           </w:p>
           <w:p>
@@ -7840,23 +7733,7 @@
                 <w:sz w:val="24"/>
                 <w:szCs w:val="24"/>
               </w:rPr>
-              <w:t xml:space="preserve">: </w:t>
-            </w:r>
-            <w:proofErr w:type="gramStart"/>
-            <w:r>
-              <w:rPr>
-                <w:sz w:val="24"/>
-                <w:szCs w:val="24"/>
-              </w:rPr>
-              <w:t>email</w:t>
-            </w:r>
-            <w:proofErr w:type="gramEnd"/>
-            <w:r>
-              <w:rPr>
-                <w:sz w:val="24"/>
-                <w:szCs w:val="24"/>
-              </w:rPr>
-              <w:t xml:space="preserve"> </w:t>
+              <w:t xml:space="preserve">: email </w:t>
             </w:r>
             <w:r>
               <w:rPr>
@@ -8100,15 +7977,7 @@
               <w:spacing w:after="0"/>
             </w:pPr>
             <w:r>
-              <w:t xml:space="preserve">Viene effettuato il login dello user con </w:t>
-            </w:r>
-            <w:proofErr w:type="gramStart"/>
-            <w:r>
-              <w:t>email</w:t>
-            </w:r>
-            <w:proofErr w:type="gramEnd"/>
-            <w:r>
-              <w:t xml:space="preserve"> e password date</w:t>
+              <w:t>Viene effettuato il login dello user con email e password date</w:t>
             </w:r>
           </w:p>
         </w:tc>
@@ -8211,15 +8080,7 @@
               <w:spacing w:after="0"/>
             </w:pPr>
             <w:r>
-              <w:t xml:space="preserve">Non viene effettuato il login dello user con </w:t>
-            </w:r>
-            <w:proofErr w:type="gramStart"/>
-            <w:r>
-              <w:t>email</w:t>
-            </w:r>
-            <w:proofErr w:type="gramEnd"/>
-            <w:r>
-              <w:t xml:space="preserve"> data. Viene restituito uno user </w:t>
+              <w:t xml:space="preserve">Non viene effettuato il login dello user con email data. Viene restituito uno user </w:t>
             </w:r>
             <w:proofErr w:type="spellStart"/>
             <w:r>
@@ -8276,21 +8137,7 @@
         <w:rPr>
           <w:color w:val="000000" w:themeColor="text1"/>
         </w:rPr>
-        <w:t>(</w:t>
-      </w:r>
-      <w:proofErr w:type="gramStart"/>
-      <w:r>
-        <w:rPr>
-          <w:color w:val="000000" w:themeColor="text1"/>
-        </w:rPr>
-        <w:t>email</w:t>
-      </w:r>
-      <w:proofErr w:type="gramEnd"/>
-      <w:r>
-        <w:rPr>
-          <w:color w:val="000000" w:themeColor="text1"/>
-        </w:rPr>
-        <w:t>)</w:t>
+        <w:t>(email)</w:t>
       </w:r>
     </w:p>
     <w:tbl>
@@ -8360,7 +8207,6 @@
                 <w:szCs w:val="24"/>
               </w:rPr>
             </w:pPr>
-            <w:proofErr w:type="gramStart"/>
             <w:r>
               <w:rPr>
                 <w:sz w:val="24"/>
@@ -8368,7 +8214,6 @@
               </w:rPr>
               <w:t>email</w:t>
             </w:r>
-            <w:proofErr w:type="gramEnd"/>
           </w:p>
         </w:tc>
       </w:tr>
@@ -8516,13 +8361,8 @@
             <w:pPr>
               <w:spacing w:after="0"/>
             </w:pPr>
-            <w:proofErr w:type="gramStart"/>
-            <w:r>
-              <w:t>Email</w:t>
-            </w:r>
-            <w:proofErr w:type="gramEnd"/>
-            <w:r>
-              <w:t xml:space="preserve"> dell’account</w:t>
+            <w:r>
+              <w:t>Email dell’account</w:t>
             </w:r>
           </w:p>
         </w:tc>
@@ -8549,23 +8389,7 @@
                 <w:sz w:val="24"/>
                 <w:szCs w:val="24"/>
               </w:rPr>
-              <w:t xml:space="preserve">EP1: </w:t>
-            </w:r>
-            <w:proofErr w:type="gramStart"/>
-            <w:r>
-              <w:rPr>
-                <w:sz w:val="24"/>
-                <w:szCs w:val="24"/>
-              </w:rPr>
-              <w:t>email</w:t>
-            </w:r>
-            <w:proofErr w:type="gramEnd"/>
-            <w:r>
-              <w:rPr>
-                <w:sz w:val="24"/>
-                <w:szCs w:val="24"/>
-              </w:rPr>
-              <w:t xml:space="preserve"> presente nel DB </w:t>
+              <w:t xml:space="preserve">EP1: email presente nel DB </w:t>
             </w:r>
           </w:p>
           <w:p>
@@ -8595,23 +8419,7 @@
                 <w:sz w:val="24"/>
                 <w:szCs w:val="24"/>
               </w:rPr>
-              <w:t xml:space="preserve">: </w:t>
-            </w:r>
-            <w:proofErr w:type="gramStart"/>
-            <w:r>
-              <w:rPr>
-                <w:sz w:val="24"/>
-                <w:szCs w:val="24"/>
-              </w:rPr>
-              <w:t>email</w:t>
-            </w:r>
-            <w:proofErr w:type="gramEnd"/>
-            <w:r>
-              <w:rPr>
-                <w:sz w:val="24"/>
-                <w:szCs w:val="24"/>
-              </w:rPr>
-              <w:t xml:space="preserve"> </w:t>
+              <w:t xml:space="preserve">: email </w:t>
             </w:r>
             <w:r>
               <w:rPr>
@@ -8899,7 +8707,6 @@
         <w:t xml:space="preserve">TCU2_1 </w:t>
       </w:r>
       <w:proofErr w:type="spellStart"/>
-      <w:proofErr w:type="gramStart"/>
       <w:r>
         <w:rPr>
           <w:color w:val="000000" w:themeColor="text1"/>
@@ -8911,14 +8718,7 @@
         <w:rPr>
           <w:color w:val="000000" w:themeColor="text1"/>
         </w:rPr>
-        <w:t>(</w:t>
-      </w:r>
-      <w:proofErr w:type="gramEnd"/>
-      <w:r>
-        <w:rPr>
-          <w:color w:val="000000" w:themeColor="text1"/>
-        </w:rPr>
-        <w:t>)</w:t>
+        <w:t>()</w:t>
       </w:r>
     </w:p>
     <w:tbl>
@@ -9856,7 +9656,6 @@
         <w:t xml:space="preserve">TCU3_1 </w:t>
       </w:r>
       <w:proofErr w:type="spellStart"/>
-      <w:proofErr w:type="gramStart"/>
       <w:r>
         <w:rPr>
           <w:color w:val="000000" w:themeColor="text1"/>
@@ -9868,14 +9667,7 @@
         <w:rPr>
           <w:color w:val="000000" w:themeColor="text1"/>
         </w:rPr>
-        <w:t>(</w:t>
-      </w:r>
-      <w:proofErr w:type="gramEnd"/>
-      <w:r>
-        <w:rPr>
-          <w:color w:val="000000" w:themeColor="text1"/>
-        </w:rPr>
-        <w:t>)</w:t>
+        <w:t>()</w:t>
       </w:r>
     </w:p>
     <w:tbl>
@@ -14031,7 +13823,6 @@
         <w:t xml:space="preserve">TCU4_4 </w:t>
       </w:r>
       <w:proofErr w:type="spellStart"/>
-      <w:proofErr w:type="gramStart"/>
       <w:r>
         <w:rPr>
           <w:color w:val="000000" w:themeColor="text1"/>
@@ -14043,14 +13834,7 @@
         <w:rPr>
           <w:color w:val="000000" w:themeColor="text1"/>
         </w:rPr>
-        <w:t>(</w:t>
-      </w:r>
-      <w:proofErr w:type="gramEnd"/>
-      <w:r>
-        <w:rPr>
-          <w:color w:val="000000" w:themeColor="text1"/>
-        </w:rPr>
-        <w:t>)</w:t>
+        <w:t>()</w:t>
       </w:r>
     </w:p>
     <w:tbl>
@@ -15626,7 +15410,6 @@
         <w:t xml:space="preserve">TCU4_7 </w:t>
       </w:r>
       <w:proofErr w:type="spellStart"/>
-      <w:proofErr w:type="gramStart"/>
       <w:r>
         <w:rPr>
           <w:color w:val="000000" w:themeColor="text1"/>
@@ -15638,14 +15421,7 @@
         <w:rPr>
           <w:color w:val="000000" w:themeColor="text1"/>
         </w:rPr>
-        <w:t>(</w:t>
-      </w:r>
-      <w:proofErr w:type="gramEnd"/>
-      <w:r>
-        <w:rPr>
-          <w:color w:val="000000" w:themeColor="text1"/>
-        </w:rPr>
-        <w:t>)</w:t>
+        <w:t>()</w:t>
       </w:r>
     </w:p>
     <w:tbl>
@@ -16014,7 +15790,6 @@
         <w:t xml:space="preserve">TCU4_8 </w:t>
       </w:r>
       <w:proofErr w:type="spellStart"/>
-      <w:proofErr w:type="gramStart"/>
       <w:r>
         <w:rPr>
           <w:color w:val="000000" w:themeColor="text1"/>
@@ -16026,14 +15801,7 @@
         <w:rPr>
           <w:color w:val="000000" w:themeColor="text1"/>
         </w:rPr>
-        <w:t>(</w:t>
-      </w:r>
-      <w:proofErr w:type="gramEnd"/>
-      <w:r>
-        <w:rPr>
-          <w:color w:val="000000" w:themeColor="text1"/>
-        </w:rPr>
-        <w:t>)</w:t>
+        <w:t>()</w:t>
       </w:r>
     </w:p>
     <w:tbl>
@@ -17011,7 +16779,6 @@
         <w:t xml:space="preserve">TCU4_10 </w:t>
       </w:r>
       <w:proofErr w:type="spellStart"/>
-      <w:proofErr w:type="gramStart"/>
       <w:r>
         <w:rPr>
           <w:color w:val="000000" w:themeColor="text1"/>
@@ -17023,14 +16790,7 @@
         <w:rPr>
           <w:color w:val="000000" w:themeColor="text1"/>
         </w:rPr>
-        <w:t>(</w:t>
-      </w:r>
-      <w:proofErr w:type="gramEnd"/>
-      <w:r>
-        <w:rPr>
-          <w:color w:val="000000" w:themeColor="text1"/>
-        </w:rPr>
-        <w:t>)</w:t>
+        <w:t>()</w:t>
       </w:r>
     </w:p>
     <w:tbl>
@@ -17732,7 +17492,6 @@
               <w:t xml:space="preserve">1: </w:t>
             </w:r>
             <w:proofErr w:type="spellStart"/>
-            <w:proofErr w:type="gramStart"/>
             <w:r>
               <w:rPr>
                 <w:color w:val="000000" w:themeColor="text1"/>
@@ -17740,7 +17499,6 @@
               <w:t>gestoreCatalogo</w:t>
             </w:r>
             <w:proofErr w:type="spellEnd"/>
-            <w:proofErr w:type="gramEnd"/>
             <w:r>
               <w:rPr>
                 <w:sz w:val="24"/>
@@ -17779,13 +17537,8 @@
             <w:pPr>
               <w:spacing w:after="0"/>
             </w:pPr>
-            <w:proofErr w:type="gramStart"/>
-            <w:r>
-              <w:t>Email</w:t>
-            </w:r>
-            <w:proofErr w:type="gramEnd"/>
-            <w:r>
-              <w:t xml:space="preserve">  </w:t>
+            <w:r>
+              <w:t xml:space="preserve">Email  </w:t>
             </w:r>
           </w:p>
         </w:tc>
@@ -17812,23 +17565,7 @@
                 <w:sz w:val="24"/>
                 <w:szCs w:val="24"/>
               </w:rPr>
-              <w:t xml:space="preserve">EP1: </w:t>
-            </w:r>
-            <w:proofErr w:type="gramStart"/>
-            <w:r>
-              <w:rPr>
-                <w:sz w:val="24"/>
-                <w:szCs w:val="24"/>
-              </w:rPr>
-              <w:t>email</w:t>
-            </w:r>
-            <w:proofErr w:type="gramEnd"/>
-            <w:r>
-              <w:rPr>
-                <w:sz w:val="24"/>
-                <w:szCs w:val="24"/>
-              </w:rPr>
-              <w:t xml:space="preserve"> presente nel DB </w:t>
+              <w:t xml:space="preserve">EP1: email presente nel DB </w:t>
             </w:r>
           </w:p>
           <w:p>
@@ -17858,23 +17595,7 @@
                 <w:sz w:val="24"/>
                 <w:szCs w:val="24"/>
               </w:rPr>
-              <w:t xml:space="preserve">: </w:t>
-            </w:r>
-            <w:proofErr w:type="gramStart"/>
-            <w:r>
-              <w:rPr>
-                <w:sz w:val="24"/>
-                <w:szCs w:val="24"/>
-              </w:rPr>
-              <w:t>email</w:t>
-            </w:r>
-            <w:proofErr w:type="gramEnd"/>
-            <w:r>
-              <w:rPr>
-                <w:sz w:val="24"/>
-                <w:szCs w:val="24"/>
-              </w:rPr>
-              <w:t xml:space="preserve"> </w:t>
+              <w:t xml:space="preserve">: email </w:t>
             </w:r>
             <w:r>
               <w:rPr>
@@ -18577,7 +18298,6 @@
               <w:t xml:space="preserve">1: </w:t>
             </w:r>
             <w:proofErr w:type="spellStart"/>
-            <w:proofErr w:type="gramStart"/>
             <w:r>
               <w:rPr>
                 <w:color w:val="000000" w:themeColor="text1"/>
@@ -18585,7 +18305,6 @@
               <w:t>gestoreCatalogo</w:t>
             </w:r>
             <w:proofErr w:type="spellEnd"/>
-            <w:proofErr w:type="gramEnd"/>
             <w:r>
               <w:rPr>
                 <w:sz w:val="24"/>
@@ -18624,14 +18343,9 @@
             <w:pPr>
               <w:spacing w:after="0"/>
             </w:pPr>
-            <w:proofErr w:type="gramStart"/>
             <w:r>
               <w:lastRenderedPageBreak/>
-              <w:t>Email</w:t>
-            </w:r>
-            <w:proofErr w:type="gramEnd"/>
-            <w:r>
-              <w:t xml:space="preserve">  </w:t>
+              <w:t xml:space="preserve">Email  </w:t>
             </w:r>
           </w:p>
         </w:tc>
@@ -18658,23 +18372,7 @@
                 <w:sz w:val="24"/>
                 <w:szCs w:val="24"/>
               </w:rPr>
-              <w:t xml:space="preserve">EP1: </w:t>
-            </w:r>
-            <w:proofErr w:type="gramStart"/>
-            <w:r>
-              <w:rPr>
-                <w:sz w:val="24"/>
-                <w:szCs w:val="24"/>
-              </w:rPr>
-              <w:t>email</w:t>
-            </w:r>
-            <w:proofErr w:type="gramEnd"/>
-            <w:r>
-              <w:rPr>
-                <w:sz w:val="24"/>
-                <w:szCs w:val="24"/>
-              </w:rPr>
-              <w:t xml:space="preserve"> presente nel DB </w:t>
+              <w:t xml:space="preserve">EP1: email presente nel DB </w:t>
             </w:r>
           </w:p>
           <w:p>
@@ -18704,23 +18402,7 @@
                 <w:sz w:val="24"/>
                 <w:szCs w:val="24"/>
               </w:rPr>
-              <w:t xml:space="preserve">: </w:t>
-            </w:r>
-            <w:proofErr w:type="gramStart"/>
-            <w:r>
-              <w:rPr>
-                <w:sz w:val="24"/>
-                <w:szCs w:val="24"/>
-              </w:rPr>
-              <w:t>email</w:t>
-            </w:r>
-            <w:proofErr w:type="gramEnd"/>
-            <w:r>
-              <w:rPr>
-                <w:sz w:val="24"/>
-                <w:szCs w:val="24"/>
-              </w:rPr>
-              <w:t xml:space="preserve"> </w:t>
+              <w:t xml:space="preserve">: email </w:t>
             </w:r>
             <w:r>
               <w:rPr>
@@ -19207,7 +18889,6 @@
                 <w:szCs w:val="24"/>
               </w:rPr>
             </w:pPr>
-            <w:proofErr w:type="gramStart"/>
             <w:r>
               <w:rPr>
                 <w:sz w:val="24"/>
@@ -19215,7 +18896,6 @@
               </w:rPr>
               <w:t>email</w:t>
             </w:r>
-            <w:proofErr w:type="gramEnd"/>
           </w:p>
         </w:tc>
       </w:tr>
@@ -19363,13 +19043,8 @@
             <w:pPr>
               <w:spacing w:after="0"/>
             </w:pPr>
-            <w:proofErr w:type="gramStart"/>
-            <w:r>
-              <w:t>Email</w:t>
-            </w:r>
-            <w:proofErr w:type="gramEnd"/>
-            <w:r>
-              <w:t xml:space="preserve">  </w:t>
+            <w:r>
+              <w:t xml:space="preserve">Email  </w:t>
             </w:r>
           </w:p>
         </w:tc>
@@ -19396,23 +19071,7 @@
                 <w:sz w:val="24"/>
                 <w:szCs w:val="24"/>
               </w:rPr>
-              <w:t xml:space="preserve">EP1: </w:t>
-            </w:r>
-            <w:proofErr w:type="gramStart"/>
-            <w:r>
-              <w:rPr>
-                <w:sz w:val="24"/>
-                <w:szCs w:val="24"/>
-              </w:rPr>
-              <w:t>email</w:t>
-            </w:r>
-            <w:proofErr w:type="gramEnd"/>
-            <w:r>
-              <w:rPr>
-                <w:sz w:val="24"/>
-                <w:szCs w:val="24"/>
-              </w:rPr>
-              <w:t xml:space="preserve"> presente nel DB </w:t>
+              <w:t xml:space="preserve">EP1: email presente nel DB </w:t>
             </w:r>
           </w:p>
           <w:p>
@@ -19442,23 +19101,7 @@
                 <w:sz w:val="24"/>
                 <w:szCs w:val="24"/>
               </w:rPr>
-              <w:t xml:space="preserve">: </w:t>
-            </w:r>
-            <w:proofErr w:type="gramStart"/>
-            <w:r>
-              <w:rPr>
-                <w:sz w:val="24"/>
-                <w:szCs w:val="24"/>
-              </w:rPr>
-              <w:t>email</w:t>
-            </w:r>
-            <w:proofErr w:type="gramEnd"/>
-            <w:r>
-              <w:rPr>
-                <w:sz w:val="24"/>
-                <w:szCs w:val="24"/>
-              </w:rPr>
-              <w:t xml:space="preserve"> </w:t>
+              <w:t xml:space="preserve">: email </w:t>
             </w:r>
             <w:r>
               <w:rPr>
@@ -19732,7 +19375,6 @@
         <w:t xml:space="preserve">TCU5_4 </w:t>
       </w:r>
       <w:proofErr w:type="spellStart"/>
-      <w:proofErr w:type="gramStart"/>
       <w:r>
         <w:rPr>
           <w:color w:val="000000" w:themeColor="text1"/>
@@ -19746,15 +19388,7 @@
           <w:color w:val="000000" w:themeColor="text1"/>
           <w:lang w:val="en-US"/>
         </w:rPr>
-        <w:t>(</w:t>
-      </w:r>
-      <w:proofErr w:type="gramEnd"/>
-      <w:r>
-        <w:rPr>
-          <w:color w:val="000000" w:themeColor="text1"/>
-          <w:lang w:val="en-US"/>
-        </w:rPr>
-        <w:t>email, password)</w:t>
+        <w:t>(email, password)</w:t>
       </w:r>
     </w:p>
     <w:tbl>
@@ -19824,21 +19458,12 @@
                 <w:szCs w:val="24"/>
               </w:rPr>
             </w:pPr>
-            <w:proofErr w:type="gramStart"/>
-            <w:r>
-              <w:rPr>
-                <w:sz w:val="24"/>
-                <w:szCs w:val="24"/>
-              </w:rPr>
-              <w:t>Email</w:t>
-            </w:r>
-            <w:proofErr w:type="gramEnd"/>
-            <w:r>
-              <w:rPr>
-                <w:sz w:val="24"/>
-                <w:szCs w:val="24"/>
-              </w:rPr>
-              <w:t>, password</w:t>
+            <w:r>
+              <w:rPr>
+                <w:sz w:val="24"/>
+                <w:szCs w:val="24"/>
+              </w:rPr>
+              <w:t>Email, password</w:t>
             </w:r>
           </w:p>
         </w:tc>
@@ -19987,11 +19612,9 @@
             <w:pPr>
               <w:spacing w:after="0"/>
             </w:pPr>
-            <w:proofErr w:type="gramStart"/>
             <w:r>
               <w:t>Email</w:t>
             </w:r>
-            <w:proofErr w:type="gramEnd"/>
           </w:p>
         </w:tc>
         <w:tc>
@@ -20017,23 +19640,7 @@
                 <w:sz w:val="24"/>
                 <w:szCs w:val="24"/>
               </w:rPr>
-              <w:t xml:space="preserve">EP1: </w:t>
-            </w:r>
-            <w:proofErr w:type="gramStart"/>
-            <w:r>
-              <w:rPr>
-                <w:sz w:val="24"/>
-                <w:szCs w:val="24"/>
-              </w:rPr>
-              <w:t>email</w:t>
-            </w:r>
-            <w:proofErr w:type="gramEnd"/>
-            <w:r>
-              <w:rPr>
-                <w:sz w:val="24"/>
-                <w:szCs w:val="24"/>
-              </w:rPr>
-              <w:t xml:space="preserve"> presente nel DB </w:t>
+              <w:t xml:space="preserve">EP1: email presente nel DB </w:t>
             </w:r>
           </w:p>
           <w:p>
@@ -20063,23 +19670,7 @@
                 <w:sz w:val="24"/>
                 <w:szCs w:val="24"/>
               </w:rPr>
-              <w:t xml:space="preserve">: </w:t>
-            </w:r>
-            <w:proofErr w:type="gramStart"/>
-            <w:r>
-              <w:rPr>
-                <w:sz w:val="24"/>
-                <w:szCs w:val="24"/>
-              </w:rPr>
-              <w:t>email</w:t>
-            </w:r>
-            <w:proofErr w:type="gramEnd"/>
-            <w:r>
-              <w:rPr>
-                <w:sz w:val="24"/>
-                <w:szCs w:val="24"/>
-              </w:rPr>
-              <w:t xml:space="preserve"> </w:t>
+              <w:t xml:space="preserve">: email </w:t>
             </w:r>
             <w:r>
               <w:rPr>
@@ -20309,15 +19900,7 @@
               <w:spacing w:after="0"/>
             </w:pPr>
             <w:r>
-              <w:t xml:space="preserve">Viene effettuato il login del Gestore del Catalogo con </w:t>
-            </w:r>
-            <w:proofErr w:type="gramStart"/>
-            <w:r>
-              <w:t>email</w:t>
-            </w:r>
-            <w:proofErr w:type="gramEnd"/>
-            <w:r>
-              <w:t xml:space="preserve"> e password date</w:t>
+              <w:t>Viene effettuato il login del Gestore del Catalogo con email e password date</w:t>
             </w:r>
           </w:p>
         </w:tc>
@@ -20421,15 +20004,7 @@
               <w:spacing w:after="0"/>
             </w:pPr>
             <w:r>
-              <w:t xml:space="preserve">Non viene effettuato il login del Gestore del Catalogo con </w:t>
-            </w:r>
-            <w:proofErr w:type="gramStart"/>
-            <w:r>
-              <w:t>email</w:t>
-            </w:r>
-            <w:proofErr w:type="gramEnd"/>
-            <w:r>
-              <w:t xml:space="preserve"> data. Viene restituito un </w:t>
+              <w:t xml:space="preserve">Non viene effettuato il login del Gestore del Catalogo con email data. Viene restituito un </w:t>
             </w:r>
             <w:r>
               <w:t>Gestore del Catalogo</w:t>
@@ -23594,7 +23169,6 @@
               <w:t xml:space="preserve">1: </w:t>
             </w:r>
             <w:proofErr w:type="spellStart"/>
-            <w:proofErr w:type="gramStart"/>
             <w:r>
               <w:rPr>
                 <w:color w:val="000000" w:themeColor="text1"/>
@@ -23602,7 +23176,6 @@
               <w:t>ordineSingolo</w:t>
             </w:r>
             <w:proofErr w:type="spellEnd"/>
-            <w:proofErr w:type="gramEnd"/>
             <w:r>
               <w:rPr>
                 <w:sz w:val="24"/>
@@ -24870,12 +24443,10 @@
               </w:rPr>
             </w:pPr>
             <w:proofErr w:type="spellStart"/>
-            <w:proofErr w:type="gramStart"/>
             <w:r>
               <w:t>I’ordine</w:t>
             </w:r>
             <w:proofErr w:type="spellEnd"/>
-            <w:proofErr w:type="gramEnd"/>
             <w:r>
               <w:t xml:space="preserve"> Singolo viene eliminato dal Database. Viene restituito </w:t>
             </w:r>
@@ -25262,7 +24833,6 @@
               <w:t xml:space="preserve">1: </w:t>
             </w:r>
             <w:proofErr w:type="spellStart"/>
-            <w:proofErr w:type="gramStart"/>
             <w:r>
               <w:rPr>
                 <w:color w:val="000000" w:themeColor="text1"/>
@@ -25270,7 +24840,6 @@
               <w:t>ordineSingolo</w:t>
             </w:r>
             <w:proofErr w:type="spellEnd"/>
-            <w:proofErr w:type="gramEnd"/>
             <w:r>
               <w:rPr>
                 <w:sz w:val="24"/>
@@ -26007,7 +25576,6 @@
         <w:t xml:space="preserve">TCU7_4 </w:t>
       </w:r>
       <w:proofErr w:type="spellStart"/>
-      <w:proofErr w:type="gramStart"/>
       <w:r>
         <w:rPr>
           <w:color w:val="000000" w:themeColor="text1"/>
@@ -26019,14 +25587,7 @@
         <w:rPr>
           <w:color w:val="000000" w:themeColor="text1"/>
         </w:rPr>
-        <w:t>(</w:t>
-      </w:r>
-      <w:proofErr w:type="gramEnd"/>
-      <w:r>
-        <w:rPr>
-          <w:color w:val="000000" w:themeColor="text1"/>
-        </w:rPr>
-        <w:t>)</w:t>
+        <w:t>()</w:t>
       </w:r>
     </w:p>
     <w:tbl>
@@ -27691,7 +27252,6 @@
         <w:t xml:space="preserve"> </w:t>
       </w:r>
       <w:proofErr w:type="spellStart"/>
-      <w:proofErr w:type="gramStart"/>
       <w:r>
         <w:rPr>
           <w:color w:val="000000" w:themeColor="text1"/>
@@ -27709,14 +27269,7 @@
         <w:rPr>
           <w:color w:val="000000" w:themeColor="text1"/>
         </w:rPr>
-        <w:t>(</w:t>
-      </w:r>
-      <w:proofErr w:type="gramEnd"/>
-      <w:r>
-        <w:rPr>
-          <w:color w:val="000000" w:themeColor="text1"/>
-        </w:rPr>
-        <w:t>)</w:t>
+        <w:t>()</w:t>
       </w:r>
     </w:p>
     <w:p>
@@ -29564,6 +29117,7 @@
         <w:rPr>
           <w:b/>
           <w:bCs/>
+          <w:u w:val="single"/>
         </w:rPr>
       </w:pPr>
       <w:r>

</xml_diff>

<commit_message>
Conclusione test di integrazione, revisione dei test di unità e relativa documentazione
</commit_message>
<xml_diff>
--- a/Semilavorati/TPU_Kawaii-Comix.docx
+++ b/Semilavorati/TPU_Kawaii-Comix.docx
@@ -391,7 +391,7 @@
           <w:sz w:val="32"/>
           <w:szCs w:val="32"/>
         </w:rPr>
-        <w:t>5</w:t>
+        <w:t>7</w:t>
       </w:r>
       <w:r>
         <w:rPr>
@@ -1369,6 +1369,95 @@
                 <w:szCs w:val="24"/>
               </w:rPr>
               <w:t>Simone D’Assisi</w:t>
+            </w:r>
+          </w:p>
+        </w:tc>
+      </w:tr>
+      <w:tr>
+        <w:trPr>
+          <w:jc w:val="center"/>
+        </w:trPr>
+        <w:tc>
+          <w:tcPr>
+            <w:tcW w:w="1898" w:type="dxa"/>
+          </w:tcPr>
+          <w:p>
+            <w:pPr>
+              <w:jc w:val="center"/>
+              <w:rPr>
+                <w:sz w:val="24"/>
+                <w:szCs w:val="24"/>
+              </w:rPr>
+            </w:pPr>
+            <w:r>
+              <w:rPr>
+                <w:sz w:val="24"/>
+                <w:szCs w:val="24"/>
+              </w:rPr>
+              <w:t>07/02/2024</w:t>
+            </w:r>
+          </w:p>
+        </w:tc>
+        <w:tc>
+          <w:tcPr>
+            <w:tcW w:w="1201" w:type="dxa"/>
+          </w:tcPr>
+          <w:p>
+            <w:pPr>
+              <w:jc w:val="center"/>
+              <w:rPr>
+                <w:sz w:val="24"/>
+                <w:szCs w:val="24"/>
+              </w:rPr>
+            </w:pPr>
+            <w:r>
+              <w:rPr>
+                <w:sz w:val="24"/>
+                <w:szCs w:val="24"/>
+              </w:rPr>
+              <w:t>1.4</w:t>
+            </w:r>
+          </w:p>
+        </w:tc>
+        <w:tc>
+          <w:tcPr>
+            <w:tcW w:w="4775" w:type="dxa"/>
+          </w:tcPr>
+          <w:p>
+            <w:pPr>
+              <w:jc w:val="center"/>
+              <w:rPr>
+                <w:sz w:val="24"/>
+                <w:szCs w:val="24"/>
+              </w:rPr>
+            </w:pPr>
+            <w:r>
+              <w:rPr>
+                <w:sz w:val="24"/>
+                <w:szCs w:val="24"/>
+              </w:rPr>
+              <w:t>Revisione documento</w:t>
+            </w:r>
+          </w:p>
+        </w:tc>
+        <w:tc>
+          <w:tcPr>
+            <w:tcW w:w="2719" w:type="dxa"/>
+          </w:tcPr>
+          <w:p>
+            <w:pPr>
+              <w:jc w:val="center"/>
+              <w:rPr>
+                <w:sz w:val="24"/>
+                <w:szCs w:val="24"/>
+              </w:rPr>
+            </w:pPr>
+            <w:r>
+              <w:rPr>
+                <w:sz w:val="24"/>
+                <w:szCs w:val="24"/>
+              </w:rPr>
+              <w:t>Giovanni Sicilia</w:t>
             </w:r>
           </w:p>
         </w:tc>
@@ -3531,51 +3620,14 @@
                 <w:sz w:val="24"/>
                 <w:szCs w:val="24"/>
               </w:rPr>
-              <w:t xml:space="preserve">EP1: email presente nel DB </w:t>
-            </w:r>
-          </w:p>
-          <w:p>
-            <w:pPr>
-              <w:spacing w:after="0"/>
-              <w:rPr>
-                <w:sz w:val="24"/>
-                <w:szCs w:val="24"/>
-              </w:rPr>
-            </w:pPr>
-            <w:r>
-              <w:rPr>
-                <w:sz w:val="24"/>
-                <w:szCs w:val="24"/>
-              </w:rPr>
-              <w:t>EP</w:t>
-            </w:r>
-            <w:r>
-              <w:rPr>
-                <w:sz w:val="24"/>
-                <w:szCs w:val="24"/>
-              </w:rPr>
-              <w:t>2</w:t>
-            </w:r>
-            <w:r>
-              <w:rPr>
-                <w:sz w:val="24"/>
-                <w:szCs w:val="24"/>
-              </w:rPr>
-              <w:t xml:space="preserve">: email </w:t>
-            </w:r>
-            <w:r>
-              <w:rPr>
-                <w:sz w:val="24"/>
-                <w:szCs w:val="24"/>
-              </w:rPr>
-              <w:t xml:space="preserve">non </w:t>
-            </w:r>
-            <w:r>
-              <w:rPr>
-                <w:sz w:val="24"/>
-                <w:szCs w:val="24"/>
-              </w:rPr>
-              <w:t>presente nel DB</w:t>
+              <w:t xml:space="preserve">EP1: email </w:t>
+            </w:r>
+            <w:r>
+              <w:rPr>
+                <w:sz w:val="24"/>
+                <w:szCs w:val="24"/>
+              </w:rPr>
+              <w:t>non null</w:t>
             </w:r>
           </w:p>
         </w:tc>
@@ -3627,7 +3679,14 @@
                 <w:sz w:val="24"/>
                 <w:szCs w:val="24"/>
               </w:rPr>
-              <w:t>PW1: Lunghezza password &gt;=8</w:t>
+              <w:t xml:space="preserve">PW1: </w:t>
+            </w:r>
+            <w:r>
+              <w:rPr>
+                <w:sz w:val="24"/>
+                <w:szCs w:val="24"/>
+              </w:rPr>
+              <w:t>password non null</w:t>
             </w:r>
           </w:p>
         </w:tc>
@@ -5194,35 +5253,7 @@
                 <w:sz w:val="24"/>
                 <w:szCs w:val="24"/>
               </w:rPr>
-              <w:t>ID</w:t>
-            </w:r>
-            <w:r>
-              <w:rPr>
-                <w:sz w:val="24"/>
-                <w:szCs w:val="24"/>
-              </w:rPr>
-              <w:t>2</w:t>
-            </w:r>
-            <w:r>
-              <w:rPr>
-                <w:sz w:val="24"/>
-                <w:szCs w:val="24"/>
-              </w:rPr>
-              <w:t xml:space="preserve">: id </w:t>
-            </w:r>
-            <w:r>
-              <w:rPr>
-                <w:sz w:val="24"/>
-                <w:szCs w:val="24"/>
-              </w:rPr>
-              <w:t xml:space="preserve">non </w:t>
-            </w:r>
-            <w:r>
-              <w:rPr>
-                <w:sz w:val="24"/>
-                <w:szCs w:val="24"/>
-              </w:rPr>
-              <w:t>presente nel Database</w:t>
+              <w:t>ID2: id non presente nel Database</w:t>
             </w:r>
           </w:p>
         </w:tc>
@@ -5281,14 +5312,14 @@
                 <w:sz w:val="24"/>
                 <w:szCs w:val="24"/>
               </w:rPr>
-              <w:t xml:space="preserve"> non</w:t>
-            </w:r>
-            <w:r>
-              <w:rPr>
-                <w:sz w:val="24"/>
-                <w:szCs w:val="24"/>
-              </w:rPr>
-              <w:t xml:space="preserve"> presente nel DB </w:t>
+              <w:t xml:space="preserve"> </w:t>
+            </w:r>
+            <w:r>
+              <w:rPr>
+                <w:sz w:val="24"/>
+                <w:szCs w:val="24"/>
+              </w:rPr>
+              <w:t>non null</w:t>
             </w:r>
           </w:p>
         </w:tc>
@@ -5619,7 +5650,7 @@
                 <w:sz w:val="24"/>
                 <w:szCs w:val="24"/>
               </w:rPr>
-              <w:t xml:space="preserve">  </w:t>
+              <w:t xml:space="preserve"> </w:t>
             </w:r>
             <w:r>
               <w:rPr>
@@ -6026,13 +6057,7 @@
               <w:jc w:val="center"/>
             </w:pPr>
             <w:r>
-              <w:t xml:space="preserve">US1 – </w:t>
-            </w:r>
-            <w:r>
-              <w:t xml:space="preserve">ID2 - </w:t>
-            </w:r>
-            <w:r>
-              <w:t>EP1 – PW1 - NA1 – CA1 – IN1 – CI1 -CP1 - PR1 - NAZ1</w:t>
+              <w:t>US1 – ID2 - EP1 – PW1 - NA1 – CA1 – IN1 – CI1 -CP1 - PR1 - NAZ1</w:t>
             </w:r>
           </w:p>
         </w:tc>
@@ -6383,14 +6408,7 @@
                 <w:sz w:val="24"/>
                 <w:szCs w:val="24"/>
               </w:rPr>
-              <w:t>EP</w:t>
-            </w:r>
-            <w:r>
-              <w:rPr>
-                <w:sz w:val="24"/>
-                <w:szCs w:val="24"/>
-              </w:rPr>
-              <w:t>2</w:t>
+              <w:t>EP2</w:t>
             </w:r>
             <w:r>
               <w:rPr>
@@ -6404,21 +6422,7 @@
                 <w:sz w:val="24"/>
                 <w:szCs w:val="24"/>
               </w:rPr>
-              <w:t xml:space="preserve">email </w:t>
-            </w:r>
-            <w:r>
-              <w:rPr>
-                <w:sz w:val="24"/>
-                <w:szCs w:val="24"/>
-              </w:rPr>
-              <w:t xml:space="preserve">non </w:t>
-            </w:r>
-            <w:r>
-              <w:rPr>
-                <w:sz w:val="24"/>
-                <w:szCs w:val="24"/>
-              </w:rPr>
-              <w:t>presente nel Database</w:t>
+              <w:t>email non presente nel Database</w:t>
             </w:r>
           </w:p>
           <w:p>
@@ -6668,13 +6672,7 @@
               <w:jc w:val="center"/>
             </w:pPr>
             <w:r>
-              <w:t>EP</w:t>
-            </w:r>
-            <w:r>
-              <w:t>2</w:t>
-            </w:r>
-            <w:r>
-              <w:t xml:space="preserve"> – PW1</w:t>
+              <w:t>EP2 – PW1</w:t>
             </w:r>
           </w:p>
         </w:tc>
@@ -6693,10 +6691,7 @@
               <w:spacing w:after="0"/>
             </w:pPr>
             <w:r>
-              <w:t>Non v</w:t>
-            </w:r>
-            <w:r>
-              <w:t>iene aggiornata la password dell’account Database</w:t>
+              <w:t>Non viene aggiornata la password dell’account Database</w:t>
             </w:r>
           </w:p>
         </w:tc>
@@ -10931,7 +10926,7 @@
       </w:tr>
       <w:tr>
         <w:trPr>
-          <w:trHeight w:val="595"/>
+          <w:trHeight w:val="378"/>
         </w:trPr>
         <w:tc>
           <w:tcPr>
@@ -10997,43 +10992,6 @@
                 <w:sz w:val="24"/>
                 <w:szCs w:val="24"/>
               </w:rPr>
-              <w:t xml:space="preserve"> presente nel DB </w:t>
-            </w:r>
-          </w:p>
-          <w:p>
-            <w:pPr>
-              <w:spacing w:after="0"/>
-              <w:rPr>
-                <w:sz w:val="24"/>
-                <w:szCs w:val="24"/>
-              </w:rPr>
-            </w:pPr>
-            <w:r>
-              <w:rPr>
-                <w:sz w:val="24"/>
-                <w:szCs w:val="24"/>
-              </w:rPr>
-              <w:t>IS2</w:t>
-            </w:r>
-            <w:r>
-              <w:rPr>
-                <w:sz w:val="24"/>
-                <w:szCs w:val="24"/>
-              </w:rPr>
-              <w:t xml:space="preserve">: </w:t>
-            </w:r>
-            <w:r>
-              <w:rPr>
-                <w:sz w:val="24"/>
-                <w:szCs w:val="24"/>
-              </w:rPr>
-              <w:t>isbn</w:t>
-            </w:r>
-            <w:r>
-              <w:rPr>
-                <w:sz w:val="24"/>
-                <w:szCs w:val="24"/>
-              </w:rPr>
               <w:t xml:space="preserve"> </w:t>
             </w:r>
             <w:r>
@@ -11041,14 +10999,7 @@
                 <w:sz w:val="24"/>
                 <w:szCs w:val="24"/>
               </w:rPr>
-              <w:t xml:space="preserve">non </w:t>
-            </w:r>
-            <w:r>
-              <w:rPr>
-                <w:sz w:val="24"/>
-                <w:szCs w:val="24"/>
-              </w:rPr>
-              <w:t>presente nel DB</w:t>
+              <w:t>non null</w:t>
             </w:r>
           </w:p>
         </w:tc>
@@ -11306,7 +11257,6 @@
               <w:spacing w:after="0"/>
             </w:pPr>
             <w:r>
-              <w:lastRenderedPageBreak/>
               <w:t>Immagine</w:t>
             </w:r>
           </w:p>
@@ -11394,6 +11344,7 @@
               <w:spacing w:after="0"/>
             </w:pPr>
             <w:r>
+              <w:lastRenderedPageBreak/>
               <w:t>Prezzo</w:t>
             </w:r>
           </w:p>
@@ -11435,7 +11386,14 @@
                 <w:sz w:val="24"/>
                 <w:szCs w:val="24"/>
               </w:rPr>
-              <w:t>prezzo &gt; 0</w:t>
+              <w:t xml:space="preserve">prezzo </w:t>
+            </w:r>
+            <w:r>
+              <w:rPr>
+                <w:sz w:val="24"/>
+                <w:szCs w:val="24"/>
+              </w:rPr>
+              <w:t>non vuoto e non null</w:t>
             </w:r>
           </w:p>
         </w:tc>
@@ -11501,7 +11459,14 @@
                 <w:sz w:val="24"/>
                 <w:szCs w:val="24"/>
               </w:rPr>
-              <w:t>quantità &gt; 0</w:t>
+              <w:t xml:space="preserve">quantità </w:t>
+            </w:r>
+            <w:r>
+              <w:rPr>
+                <w:sz w:val="24"/>
+                <w:szCs w:val="24"/>
+              </w:rPr>
+              <w:t>non vuota e non null</w:t>
             </w:r>
           </w:p>
         </w:tc>
@@ -11826,84 +11791,6 @@
           </w:p>
         </w:tc>
       </w:tr>
-      <w:tr>
-        <w:tc>
-          <w:tcPr>
-            <w:tcW w:w="4570" w:type="dxa"/>
-            <w:tcBorders>
-              <w:top w:val="single" w:sz="4" w:space="0" w:color="auto"/>
-              <w:left w:val="single" w:sz="4" w:space="0" w:color="auto"/>
-              <w:bottom w:val="single" w:sz="4" w:space="0" w:color="auto"/>
-              <w:right w:val="single" w:sz="4" w:space="0" w:color="auto"/>
-            </w:tcBorders>
-            <w:vAlign w:val="center"/>
-          </w:tcPr>
-          <w:p>
-            <w:pPr>
-              <w:spacing w:after="0"/>
-              <w:jc w:val="center"/>
-              <w:rPr>
-                <w:lang w:val="en-US"/>
-              </w:rPr>
-            </w:pPr>
-            <w:r>
-              <w:rPr>
-                <w:lang w:val="en-US"/>
-              </w:rPr>
-              <w:t>PE1 – IS</w:t>
-            </w:r>
-            <w:r>
-              <w:rPr>
-                <w:lang w:val="en-US"/>
-              </w:rPr>
-              <w:t>2</w:t>
-            </w:r>
-            <w:r>
-              <w:rPr>
-                <w:lang w:val="en-US"/>
-              </w:rPr>
-              <w:t xml:space="preserve"> – NO1 – AU1 </w:t>
-            </w:r>
-            <w:r>
-              <w:rPr>
-                <w:lang w:val="en-US"/>
-              </w:rPr>
-              <w:t>–</w:t>
-            </w:r>
-            <w:r>
-              <w:rPr>
-                <w:lang w:val="en-US"/>
-              </w:rPr>
-              <w:t xml:space="preserve"> DE</w:t>
-            </w:r>
-            <w:r>
-              <w:rPr>
-                <w:lang w:val="en-US"/>
-              </w:rPr>
-              <w:t>1 – IM1 – PR1 – QU1 – GE1 – CA1</w:t>
-            </w:r>
-          </w:p>
-        </w:tc>
-        <w:tc>
-          <w:tcPr>
-            <w:tcW w:w="4574" w:type="dxa"/>
-            <w:tcBorders>
-              <w:top w:val="single" w:sz="4" w:space="0" w:color="auto"/>
-              <w:left w:val="single" w:sz="4" w:space="0" w:color="auto"/>
-              <w:bottom w:val="single" w:sz="4" w:space="0" w:color="auto"/>
-              <w:right w:val="single" w:sz="4" w:space="0" w:color="auto"/>
-            </w:tcBorders>
-          </w:tcPr>
-          <w:p>
-            <w:pPr>
-              <w:spacing w:after="0"/>
-            </w:pPr>
-            <w:r>
-              <w:t>Il prodotto non viene salvato nel Database</w:t>
-            </w:r>
-          </w:p>
-        </w:tc>
-      </w:tr>
     </w:tbl>
     <w:p/>
     <w:p>
@@ -13177,7 +13064,6 @@
               <w:spacing w:after="0"/>
             </w:pPr>
             <w:r>
-              <w:lastRenderedPageBreak/>
               <w:t>Immagine</w:t>
             </w:r>
           </w:p>
@@ -13285,7 +13171,14 @@
                 <w:sz w:val="24"/>
                 <w:szCs w:val="24"/>
               </w:rPr>
-              <w:t>PR1: prezzo &gt; 0</w:t>
+              <w:t xml:space="preserve">PR1: prezzo </w:t>
+            </w:r>
+            <w:r>
+              <w:rPr>
+                <w:sz w:val="24"/>
+                <w:szCs w:val="24"/>
+              </w:rPr>
+              <w:t>non vuoto e non null</w:t>
             </w:r>
           </w:p>
         </w:tc>
@@ -13337,7 +13230,14 @@
                 <w:sz w:val="24"/>
                 <w:szCs w:val="24"/>
               </w:rPr>
-              <w:t>QU1: quantità &gt; 0</w:t>
+              <w:t xml:space="preserve">QU1: quantità </w:t>
+            </w:r>
+            <w:r>
+              <w:rPr>
+                <w:sz w:val="24"/>
+                <w:szCs w:val="24"/>
+              </w:rPr>
+              <w:t>non vuota e non null</w:t>
             </w:r>
           </w:p>
         </w:tc>
@@ -13362,6 +13262,7 @@
               <w:spacing w:after="0"/>
             </w:pPr>
             <w:r>
+              <w:lastRenderedPageBreak/>
               <w:t>Genere</w:t>
             </w:r>
           </w:p>
@@ -14699,7 +14600,6 @@
         <w:rPr>
           <w:color w:val="000000" w:themeColor="text1"/>
         </w:rPr>
-        <w:lastRenderedPageBreak/>
         <w:t>TCU4_6 doRetrieveByNome(nome_prodotto)</w:t>
       </w:r>
     </w:p>
@@ -14866,6 +14766,7 @@
                 <w:b/>
                 <w:bCs/>
               </w:rPr>
+              <w:lastRenderedPageBreak/>
               <w:t>Categorie</w:t>
             </w:r>
           </w:p>
@@ -15581,7 +15482,13 @@
               </w:rPr>
             </w:pPr>
             <w:r>
-              <w:t>Viene restituita la lista degli ultimi cinque prodotti aggiunti al Database</w:t>
+              <w:t>Viene restituita la lista</w:t>
+            </w:r>
+            <w:r>
+              <w:t xml:space="preserve"> contenente </w:t>
+            </w:r>
+            <w:r>
+              <w:t>gli ultimi cinque prodotti aggiunti al Database</w:t>
             </w:r>
           </w:p>
         </w:tc>
@@ -16135,7 +16042,6 @@
                 <w:b/>
                 <w:bCs/>
               </w:rPr>
-              <w:lastRenderedPageBreak/>
               <w:t>Categorie</w:t>
             </w:r>
           </w:p>
@@ -16259,6 +16165,103 @@
       </w:tr>
       <w:tr>
         <w:trPr>
+          <w:trHeight w:val="236"/>
+        </w:trPr>
+        <w:tc>
+          <w:tcPr>
+            <w:tcW w:w="2801" w:type="dxa"/>
+            <w:tcBorders>
+              <w:top w:val="single" w:sz="4" w:space="0" w:color="auto"/>
+              <w:left w:val="single" w:sz="4" w:space="0" w:color="auto"/>
+              <w:bottom w:val="single" w:sz="4" w:space="0" w:color="auto"/>
+              <w:right w:val="single" w:sz="4" w:space="0" w:color="auto"/>
+            </w:tcBorders>
+            <w:shd w:val="clear" w:color="auto" w:fill="8EAADB"/>
+          </w:tcPr>
+          <w:p>
+            <w:pPr>
+              <w:spacing w:after="0"/>
+            </w:pPr>
+            <w:r>
+              <w:t>ISBN</w:t>
+            </w:r>
+          </w:p>
+        </w:tc>
+        <w:tc>
+          <w:tcPr>
+            <w:tcW w:w="6343" w:type="dxa"/>
+            <w:tcBorders>
+              <w:top w:val="single" w:sz="4" w:space="0" w:color="auto"/>
+              <w:left w:val="single" w:sz="4" w:space="0" w:color="auto"/>
+              <w:bottom w:val="single" w:sz="4" w:space="0" w:color="auto"/>
+              <w:right w:val="single" w:sz="4" w:space="0" w:color="auto"/>
+            </w:tcBorders>
+          </w:tcPr>
+          <w:p>
+            <w:pPr>
+              <w:spacing w:after="0"/>
+              <w:rPr>
+                <w:sz w:val="24"/>
+                <w:szCs w:val="24"/>
+              </w:rPr>
+            </w:pPr>
+            <w:r>
+              <w:rPr>
+                <w:sz w:val="24"/>
+                <w:szCs w:val="24"/>
+              </w:rPr>
+              <w:t>IS1 – isbn presente nel database</w:t>
+            </w:r>
+          </w:p>
+          <w:p>
+            <w:pPr>
+              <w:spacing w:after="0"/>
+              <w:rPr>
+                <w:sz w:val="24"/>
+                <w:szCs w:val="24"/>
+              </w:rPr>
+            </w:pPr>
+            <w:r>
+              <w:rPr>
+                <w:sz w:val="24"/>
+                <w:szCs w:val="24"/>
+              </w:rPr>
+              <w:lastRenderedPageBreak/>
+              <w:t>IS</w:t>
+            </w:r>
+            <w:r>
+              <w:rPr>
+                <w:sz w:val="24"/>
+                <w:szCs w:val="24"/>
+              </w:rPr>
+              <w:t>2</w:t>
+            </w:r>
+            <w:r>
+              <w:rPr>
+                <w:sz w:val="24"/>
+                <w:szCs w:val="24"/>
+              </w:rPr>
+              <w:t xml:space="preserve"> – isbn </w:t>
+            </w:r>
+            <w:r>
+              <w:rPr>
+                <w:sz w:val="24"/>
+                <w:szCs w:val="24"/>
+              </w:rPr>
+              <w:t xml:space="preserve">non </w:t>
+            </w:r>
+            <w:r>
+              <w:rPr>
+                <w:sz w:val="24"/>
+                <w:szCs w:val="24"/>
+              </w:rPr>
+              <w:t>presente nel database</w:t>
+            </w:r>
+          </w:p>
+        </w:tc>
+      </w:tr>
+      <w:tr>
+        <w:trPr>
           <w:trHeight w:val="405"/>
         </w:trPr>
         <w:tc>
@@ -16277,6 +16280,7 @@
               <w:spacing w:after="0"/>
             </w:pPr>
             <w:r>
+              <w:lastRenderedPageBreak/>
               <w:t>Copie_vendute</w:t>
             </w:r>
           </w:p>
@@ -16456,18 +16460,24 @@
               <w:rPr>
                 <w:lang w:val="en-US"/>
               </w:rPr>
-              <w:t xml:space="preserve">– </w:t>
+              <w:t>–</w:t>
             </w:r>
             <w:r>
               <w:rPr>
                 <w:lang w:val="en-US"/>
               </w:rPr>
-              <w:t>CV1</w:t>
+              <w:t xml:space="preserve"> IS1- C</w:t>
             </w:r>
             <w:r>
               <w:rPr>
                 <w:lang w:val="en-US"/>
               </w:rPr>
+              <w:t>V1</w:t>
+            </w:r>
+            <w:r>
+              <w:rPr>
+                <w:lang w:val="en-US"/>
+              </w:rPr>
               <w:t xml:space="preserve"> </w:t>
             </w:r>
           </w:p>
@@ -16486,22 +16496,109 @@
           <w:p>
             <w:pPr>
               <w:spacing w:after="0"/>
-            </w:pPr>
-            <w:r>
-              <w:t xml:space="preserve">Viene aggiornato il campo </w:t>
-            </w:r>
-            <w:r>
               <w:rPr>
                 <w:i/>
                 <w:iCs/>
               </w:rPr>
-              <w:t xml:space="preserve">copie_vendute </w:t>
+            </w:pPr>
+            <w:r>
+              <w:t xml:space="preserve">Viene aggiornato il campo </w:t>
+            </w:r>
+            <w:r>
+              <w:rPr>
+                <w:i/>
+                <w:iCs/>
+              </w:rPr>
+              <w:t>copie</w:t>
+            </w:r>
+            <w:r>
+              <w:rPr>
+                <w:i/>
+                <w:iCs/>
+              </w:rPr>
+              <w:t xml:space="preserve"> </w:t>
+            </w:r>
+            <w:r>
+              <w:rPr>
+                <w:i/>
+                <w:iCs/>
+              </w:rPr>
+              <w:t xml:space="preserve">vendute </w:t>
             </w:r>
             <w:r>
               <w:t>per i</w:t>
             </w:r>
             <w:r>
               <w:t>l prodotto nel Database</w:t>
+            </w:r>
+            <w:r>
+              <w:t xml:space="preserve">, viene restituito </w:t>
+            </w:r>
+            <w:r>
+              <w:rPr>
+                <w:i/>
+                <w:iCs/>
+              </w:rPr>
+              <w:t>true</w:t>
+            </w:r>
+          </w:p>
+        </w:tc>
+      </w:tr>
+      <w:tr>
+        <w:tc>
+          <w:tcPr>
+            <w:tcW w:w="4570" w:type="dxa"/>
+            <w:tcBorders>
+              <w:top w:val="single" w:sz="4" w:space="0" w:color="auto"/>
+              <w:left w:val="single" w:sz="4" w:space="0" w:color="auto"/>
+              <w:bottom w:val="single" w:sz="4" w:space="0" w:color="auto"/>
+              <w:right w:val="single" w:sz="4" w:space="0" w:color="auto"/>
+            </w:tcBorders>
+            <w:vAlign w:val="center"/>
+          </w:tcPr>
+          <w:p>
+            <w:pPr>
+              <w:spacing w:after="0"/>
+              <w:jc w:val="center"/>
+              <w:rPr>
+                <w:lang w:val="en-US"/>
+              </w:rPr>
+            </w:pPr>
+            <w:r>
+              <w:rPr>
+                <w:lang w:val="en-US"/>
+              </w:rPr>
+              <w:t>PE1 – IS2- CV2</w:t>
+            </w:r>
+          </w:p>
+        </w:tc>
+        <w:tc>
+          <w:tcPr>
+            <w:tcW w:w="4574" w:type="dxa"/>
+            <w:tcBorders>
+              <w:top w:val="single" w:sz="4" w:space="0" w:color="auto"/>
+              <w:left w:val="single" w:sz="4" w:space="0" w:color="auto"/>
+              <w:bottom w:val="single" w:sz="4" w:space="0" w:color="auto"/>
+              <w:right w:val="single" w:sz="4" w:space="0" w:color="auto"/>
+            </w:tcBorders>
+          </w:tcPr>
+          <w:p>
+            <w:pPr>
+              <w:spacing w:after="0"/>
+              <w:rPr>
+                <w:i/>
+                <w:iCs/>
+              </w:rPr>
+            </w:pPr>
+            <w:r>
+              <w:t xml:space="preserve">Il campo copie vendute non viene aggiornato, viene restituito </w:t>
+            </w:r>
+            <w:r>
+              <w:rPr>
+                <w:i/>
+                <w:iCs/>
+              </w:rPr>
+              <w:t>false</w:t>
             </w:r>
           </w:p>
         </w:tc>
@@ -17209,7 +17306,7 @@
       </w:tr>
       <w:tr>
         <w:trPr>
-          <w:trHeight w:val="595"/>
+          <w:trHeight w:val="252"/>
         </w:trPr>
         <w:tc>
           <w:tcPr>
@@ -17257,51 +17354,22 @@
                 <w:sz w:val="24"/>
                 <w:szCs w:val="24"/>
               </w:rPr>
-              <w:t xml:space="preserve">EP1: email presente nel DB </w:t>
-            </w:r>
-          </w:p>
-          <w:p>
-            <w:pPr>
-              <w:spacing w:after="0"/>
-              <w:rPr>
-                <w:sz w:val="24"/>
-                <w:szCs w:val="24"/>
-              </w:rPr>
-            </w:pPr>
-            <w:r>
-              <w:rPr>
-                <w:sz w:val="24"/>
-                <w:szCs w:val="24"/>
-              </w:rPr>
-              <w:t>EP</w:t>
-            </w:r>
-            <w:r>
-              <w:rPr>
-                <w:sz w:val="24"/>
-                <w:szCs w:val="24"/>
-              </w:rPr>
-              <w:t>2</w:t>
-            </w:r>
-            <w:r>
-              <w:rPr>
-                <w:sz w:val="24"/>
-                <w:szCs w:val="24"/>
-              </w:rPr>
-              <w:t xml:space="preserve">: email </w:t>
-            </w:r>
-            <w:r>
-              <w:rPr>
-                <w:sz w:val="24"/>
-                <w:szCs w:val="24"/>
-              </w:rPr>
-              <w:t xml:space="preserve">non </w:t>
-            </w:r>
-            <w:r>
-              <w:rPr>
-                <w:sz w:val="24"/>
-                <w:szCs w:val="24"/>
-              </w:rPr>
-              <w:t>presente nel DB</w:t>
+              <w:t xml:space="preserve">EP1: email </w:t>
+            </w:r>
+            <w:r>
+              <w:rPr>
+                <w:sz w:val="24"/>
+                <w:szCs w:val="24"/>
+              </w:rPr>
+              <w:t>presente nel database</w:t>
+            </w:r>
+            <w:r>
+              <w:rPr>
+                <w:sz w:val="24"/>
+                <w:szCs w:val="24"/>
+              </w:rPr>
+              <w:br/>
+              <w:t>EP2: email non presente nel database</w:t>
             </w:r>
           </w:p>
         </w:tc>
@@ -17619,7 +17687,13 @@
               <w:jc w:val="center"/>
             </w:pPr>
             <w:r>
-              <w:t xml:space="preserve">GC1 – EP2 – PW1 - NA1 – CA1 </w:t>
+              <w:t>GC1 – EP</w:t>
+            </w:r>
+            <w:r>
+              <w:t>1</w:t>
+            </w:r>
+            <w:r>
+              <w:t xml:space="preserve"> – PW1 - NA1 – CA1 </w:t>
             </w:r>
           </w:p>
         </w:tc>
@@ -17665,7 +17739,13 @@
               <w:jc w:val="center"/>
             </w:pPr>
             <w:r>
-              <w:t>GC1 – EP1 – PW1 - NA1 – CA1</w:t>
+              <w:t>GC1 – EP</w:t>
+            </w:r>
+            <w:r>
+              <w:t>2</w:t>
+            </w:r>
+            <w:r>
+              <w:t xml:space="preserve"> – PW1 - NA1 – CA1 </w:t>
             </w:r>
           </w:p>
         </w:tc>
@@ -17684,14 +17764,28 @@
               <w:spacing w:after="0"/>
             </w:pPr>
             <w:r>
-              <w:t xml:space="preserve">Il Gestore del Catalogo </w:t>
-            </w:r>
-            <w:r>
-              <w:t xml:space="preserve">non viene salvato nel </w:t>
+              <w:t xml:space="preserve">Il gestore del Catalogo non viene salvato nel </w:t>
             </w:r>
             <w:r>
               <w:lastRenderedPageBreak/>
-              <w:t>Database</w:t>
+              <w:t xml:space="preserve">Database, viene restituito </w:t>
+            </w:r>
+            <w:r>
+              <w:rPr>
+                <w:i/>
+                <w:iCs/>
+              </w:rPr>
+              <w:t xml:space="preserve">false </w:t>
+            </w:r>
+            <w:r>
+              <w:t xml:space="preserve">e viene lanciata una </w:t>
+            </w:r>
+            <w:r>
+              <w:rPr>
+                <w:i/>
+                <w:iCs/>
+              </w:rPr>
+              <w:t>SQLExcpetion</w:t>
             </w:r>
           </w:p>
         </w:tc>
@@ -19219,6 +19313,7 @@
                 <w:b/>
                 <w:bCs/>
               </w:rPr>
+              <w:lastRenderedPageBreak/>
               <w:t>Categorie</w:t>
             </w:r>
           </w:p>
@@ -19278,7 +19373,6 @@
               <w:spacing w:after="0"/>
             </w:pPr>
             <w:r>
-              <w:lastRenderedPageBreak/>
               <w:t>Email</w:t>
             </w:r>
           </w:p>
@@ -20261,7 +20355,10 @@
               <w:spacing w:after="0"/>
             </w:pPr>
             <w:r>
-              <w:t>Viene restituito un carrello null</w:t>
+              <w:t xml:space="preserve">Viene restituito un carrello </w:t>
+            </w:r>
+            <w:r>
+              <w:t>vuoto</w:t>
             </w:r>
           </w:p>
         </w:tc>
@@ -20568,6 +20665,74 @@
           </w:p>
         </w:tc>
       </w:tr>
+      <w:tr>
+        <w:trPr>
+          <w:trHeight w:val="266"/>
+        </w:trPr>
+        <w:tc>
+          <w:tcPr>
+            <w:tcW w:w="2801" w:type="dxa"/>
+            <w:tcBorders>
+              <w:top w:val="single" w:sz="4" w:space="0" w:color="auto"/>
+              <w:left w:val="single" w:sz="4" w:space="0" w:color="auto"/>
+              <w:bottom w:val="single" w:sz="4" w:space="0" w:color="auto"/>
+              <w:right w:val="single" w:sz="4" w:space="0" w:color="auto"/>
+            </w:tcBorders>
+            <w:shd w:val="clear" w:color="auto" w:fill="8EAADB"/>
+          </w:tcPr>
+          <w:p>
+            <w:pPr>
+              <w:spacing w:after="0"/>
+            </w:pPr>
+            <w:r>
+              <w:t>CarrelloID</w:t>
+            </w:r>
+          </w:p>
+        </w:tc>
+        <w:tc>
+          <w:tcPr>
+            <w:tcW w:w="6343" w:type="dxa"/>
+            <w:tcBorders>
+              <w:top w:val="single" w:sz="4" w:space="0" w:color="auto"/>
+              <w:left w:val="single" w:sz="4" w:space="0" w:color="auto"/>
+              <w:bottom w:val="single" w:sz="4" w:space="0" w:color="auto"/>
+              <w:right w:val="single" w:sz="4" w:space="0" w:color="auto"/>
+            </w:tcBorders>
+          </w:tcPr>
+          <w:p>
+            <w:pPr>
+              <w:spacing w:after="0"/>
+              <w:rPr>
+                <w:sz w:val="24"/>
+                <w:szCs w:val="24"/>
+              </w:rPr>
+            </w:pPr>
+            <w:r>
+              <w:rPr>
+                <w:sz w:val="24"/>
+                <w:szCs w:val="24"/>
+              </w:rPr>
+              <w:t>CID1 : carrelloId presente nel database</w:t>
+            </w:r>
+          </w:p>
+          <w:p>
+            <w:pPr>
+              <w:spacing w:after="0"/>
+              <w:rPr>
+                <w:sz w:val="24"/>
+                <w:szCs w:val="24"/>
+              </w:rPr>
+            </w:pPr>
+            <w:r>
+              <w:rPr>
+                <w:sz w:val="24"/>
+                <w:szCs w:val="24"/>
+              </w:rPr>
+              <w:t>CID2 : carrelloId non presente nel database</w:t>
+            </w:r>
+          </w:p>
+        </w:tc>
+      </w:tr>
     </w:tbl>
     <w:p>
       <w:pPr>
@@ -20637,7 +20802,6 @@
                 <w:b/>
                 <w:bCs/>
               </w:rPr>
-              <w:lastRenderedPageBreak/>
               <w:t>Combinazione</w:t>
             </w:r>
           </w:p>
@@ -20697,6 +20861,13 @@
               </w:rPr>
               <w:t>CA1</w:t>
             </w:r>
+            <w:r>
+              <w:rPr>
+                <w:sz w:val="24"/>
+                <w:szCs w:val="24"/>
+              </w:rPr>
+              <w:t xml:space="preserve"> – CID1</w:t>
+            </w:r>
           </w:p>
         </w:tc>
         <w:tc>
@@ -20715,7 +20886,60 @@
               <w:spacing w:after="0"/>
             </w:pPr>
             <w:r>
-              <w:t>Viene restituita la lista prodotti associata al carrello</w:t>
+              <w:t>Viene restituit</w:t>
+            </w:r>
+            <w:r>
+              <w:t>o il carrello con la lista dei prodotti associata</w:t>
+            </w:r>
+          </w:p>
+        </w:tc>
+      </w:tr>
+      <w:tr>
+        <w:tc>
+          <w:tcPr>
+            <w:tcW w:w="4570" w:type="dxa"/>
+            <w:tcBorders>
+              <w:top w:val="single" w:sz="4" w:space="0" w:color="auto"/>
+              <w:left w:val="single" w:sz="4" w:space="0" w:color="auto"/>
+              <w:bottom w:val="single" w:sz="4" w:space="0" w:color="auto"/>
+              <w:right w:val="single" w:sz="4" w:space="0" w:color="auto"/>
+            </w:tcBorders>
+            <w:vAlign w:val="center"/>
+          </w:tcPr>
+          <w:p>
+            <w:pPr>
+              <w:spacing w:after="0"/>
+              <w:jc w:val="center"/>
+              <w:rPr>
+                <w:sz w:val="24"/>
+                <w:szCs w:val="24"/>
+              </w:rPr>
+            </w:pPr>
+            <w:r>
+              <w:rPr>
+                <w:sz w:val="24"/>
+                <w:szCs w:val="24"/>
+              </w:rPr>
+              <w:t>CID2</w:t>
+            </w:r>
+          </w:p>
+        </w:tc>
+        <w:tc>
+          <w:tcPr>
+            <w:tcW w:w="4574" w:type="dxa"/>
+            <w:tcBorders>
+              <w:top w:val="single" w:sz="4" w:space="0" w:color="auto"/>
+              <w:left w:val="single" w:sz="4" w:space="0" w:color="auto"/>
+              <w:bottom w:val="single" w:sz="4" w:space="0" w:color="auto"/>
+              <w:right w:val="single" w:sz="4" w:space="0" w:color="auto"/>
+            </w:tcBorders>
+          </w:tcPr>
+          <w:p>
+            <w:pPr>
+              <w:spacing w:after="0"/>
+            </w:pPr>
+            <w:r>
+              <w:t>Viene restituito il carrello passato come parametro senza modifiche</w:t>
             </w:r>
           </w:p>
         </w:tc>
@@ -21456,24 +21680,24 @@
                 <w:sz w:val="24"/>
                 <w:szCs w:val="24"/>
               </w:rPr>
-              <w:t>UID1: userId presente nel Database</w:t>
-            </w:r>
-          </w:p>
-          <w:p>
-            <w:pPr>
-              <w:spacing w:after="0"/>
-              <w:rPr>
-                <w:sz w:val="24"/>
-                <w:szCs w:val="24"/>
-              </w:rPr>
-            </w:pPr>
-            <w:r>
-              <w:rPr>
-                <w:sz w:val="24"/>
-                <w:szCs w:val="24"/>
-              </w:rPr>
-              <w:t>UID2: userId non presente nel Database</w:t>
-            </w:r>
+              <w:t xml:space="preserve">UID1: userId </w:t>
+            </w:r>
+            <w:r>
+              <w:rPr>
+                <w:sz w:val="24"/>
+                <w:szCs w:val="24"/>
+              </w:rPr>
+              <w:t>non vuoto e non null</w:t>
+            </w:r>
+          </w:p>
+          <w:p>
+            <w:pPr>
+              <w:spacing w:after="0"/>
+              <w:rPr>
+                <w:sz w:val="24"/>
+                <w:szCs w:val="24"/>
+              </w:rPr>
+            </w:pPr>
           </w:p>
         </w:tc>
       </w:tr>
@@ -21639,65 +21863,19 @@
           </w:p>
         </w:tc>
       </w:tr>
-      <w:tr>
-        <w:tc>
-          <w:tcPr>
-            <w:tcW w:w="4570" w:type="dxa"/>
-            <w:tcBorders>
-              <w:top w:val="single" w:sz="4" w:space="0" w:color="auto"/>
-              <w:left w:val="single" w:sz="4" w:space="0" w:color="auto"/>
-              <w:bottom w:val="single" w:sz="4" w:space="0" w:color="auto"/>
-              <w:right w:val="single" w:sz="4" w:space="0" w:color="auto"/>
-            </w:tcBorders>
-            <w:vAlign w:val="center"/>
-          </w:tcPr>
-          <w:p>
-            <w:pPr>
-              <w:spacing w:after="0"/>
-              <w:jc w:val="center"/>
-              <w:rPr>
-                <w:sz w:val="24"/>
-                <w:szCs w:val="24"/>
-              </w:rPr>
-            </w:pPr>
-            <w:r>
-              <w:rPr>
-                <w:sz w:val="24"/>
-                <w:szCs w:val="24"/>
-              </w:rPr>
-              <w:t>UID2</w:t>
-            </w:r>
-          </w:p>
-        </w:tc>
-        <w:tc>
-          <w:tcPr>
-            <w:tcW w:w="4574" w:type="dxa"/>
-            <w:tcBorders>
-              <w:top w:val="single" w:sz="4" w:space="0" w:color="auto"/>
-              <w:left w:val="single" w:sz="4" w:space="0" w:color="auto"/>
-              <w:bottom w:val="single" w:sz="4" w:space="0" w:color="auto"/>
-              <w:right w:val="single" w:sz="4" w:space="0" w:color="auto"/>
-            </w:tcBorders>
-          </w:tcPr>
-          <w:p>
-            <w:pPr>
-              <w:spacing w:after="0"/>
-            </w:pPr>
-            <w:r>
-              <w:t xml:space="preserve">Non viene creato nel Database un carrello per l’utente con </w:t>
-            </w:r>
-            <w:r>
-              <w:rPr>
-                <w:i/>
-                <w:iCs/>
-              </w:rPr>
-              <w:t>userId</w:t>
-            </w:r>
-          </w:p>
-        </w:tc>
-      </w:tr>
     </w:tbl>
-    <w:p/>
+    <w:p>
+      <w:pPr>
+        <w:pStyle w:val="Titolo4"/>
+        <w:numPr>
+          <w:ilvl w:val="0"/>
+          <w:numId w:val="0"/>
+        </w:numPr>
+        <w:rPr>
+          <w:color w:val="000000" w:themeColor="text1"/>
+        </w:rPr>
+      </w:pPr>
+    </w:p>
     <w:p>
       <w:pPr>
         <w:pStyle w:val="Titolo4"/>
@@ -22093,6 +22271,7 @@
           <w:b/>
           <w:bCs/>
         </w:rPr>
+        <w:lastRenderedPageBreak/>
         <w:t>Test Frame</w:t>
       </w:r>
     </w:p>
@@ -22140,7 +22319,6 @@
                 <w:b/>
                 <w:bCs/>
               </w:rPr>
-              <w:lastRenderedPageBreak/>
               <w:t>Combinazione</w:t>
             </w:r>
           </w:p>
@@ -22714,7 +22892,13 @@
               <w:rPr>
                 <w:lang w:val="en-US"/>
               </w:rPr>
-              <w:t>CID</w:t>
+              <w:t>C</w:t>
+            </w:r>
+            <w:r>
+              <w:rPr>
+                <w:lang w:val="en-US"/>
+              </w:rPr>
+              <w:t>A</w:t>
             </w:r>
             <w:r>
               <w:rPr>
@@ -23081,154 +23265,6 @@
       </w:tr>
       <w:tr>
         <w:trPr>
-          <w:trHeight w:val="595"/>
-        </w:trPr>
-        <w:tc>
-          <w:tcPr>
-            <w:tcW w:w="2801" w:type="dxa"/>
-            <w:tcBorders>
-              <w:top w:val="single" w:sz="4" w:space="0" w:color="auto"/>
-              <w:left w:val="single" w:sz="4" w:space="0" w:color="auto"/>
-              <w:bottom w:val="single" w:sz="4" w:space="0" w:color="auto"/>
-              <w:right w:val="single" w:sz="4" w:space="0" w:color="auto"/>
-            </w:tcBorders>
-            <w:shd w:val="clear" w:color="auto" w:fill="8EAADB"/>
-          </w:tcPr>
-          <w:p>
-            <w:pPr>
-              <w:spacing w:after="0"/>
-            </w:pPr>
-            <w:r>
-              <w:t>I</w:t>
-            </w:r>
-            <w:r>
-              <w:t>d</w:t>
-            </w:r>
-          </w:p>
-        </w:tc>
-        <w:tc>
-          <w:tcPr>
-            <w:tcW w:w="6343" w:type="dxa"/>
-            <w:tcBorders>
-              <w:top w:val="single" w:sz="4" w:space="0" w:color="auto"/>
-              <w:left w:val="single" w:sz="4" w:space="0" w:color="auto"/>
-              <w:bottom w:val="single" w:sz="4" w:space="0" w:color="auto"/>
-              <w:right w:val="single" w:sz="4" w:space="0" w:color="auto"/>
-            </w:tcBorders>
-          </w:tcPr>
-          <w:p>
-            <w:pPr>
-              <w:spacing w:after="0"/>
-              <w:rPr>
-                <w:sz w:val="24"/>
-                <w:szCs w:val="24"/>
-              </w:rPr>
-            </w:pPr>
-            <w:r>
-              <w:rPr>
-                <w:sz w:val="24"/>
-                <w:szCs w:val="24"/>
-              </w:rPr>
-              <w:t>I</w:t>
-            </w:r>
-            <w:r>
-              <w:rPr>
-                <w:sz w:val="24"/>
-                <w:szCs w:val="24"/>
-              </w:rPr>
-              <w:t>D</w:t>
-            </w:r>
-            <w:r>
-              <w:rPr>
-                <w:sz w:val="24"/>
-                <w:szCs w:val="24"/>
-              </w:rPr>
-              <w:t xml:space="preserve">1: </w:t>
-            </w:r>
-            <w:r>
-              <w:rPr>
-                <w:sz w:val="24"/>
-                <w:szCs w:val="24"/>
-              </w:rPr>
-              <w:t>id</w:t>
-            </w:r>
-            <w:r>
-              <w:rPr>
-                <w:sz w:val="24"/>
-                <w:szCs w:val="24"/>
-              </w:rPr>
-              <w:t xml:space="preserve"> presente nel DB </w:t>
-            </w:r>
-          </w:p>
-          <w:p>
-            <w:pPr>
-              <w:spacing w:after="0"/>
-              <w:rPr>
-                <w:sz w:val="24"/>
-                <w:szCs w:val="24"/>
-              </w:rPr>
-            </w:pPr>
-            <w:r>
-              <w:rPr>
-                <w:sz w:val="24"/>
-                <w:szCs w:val="24"/>
-              </w:rPr>
-              <w:t>I</w:t>
-            </w:r>
-            <w:r>
-              <w:rPr>
-                <w:sz w:val="24"/>
-                <w:szCs w:val="24"/>
-              </w:rPr>
-              <w:t>D</w:t>
-            </w:r>
-            <w:r>
-              <w:rPr>
-                <w:sz w:val="24"/>
-                <w:szCs w:val="24"/>
-              </w:rPr>
-              <w:t>2</w:t>
-            </w:r>
-            <w:r>
-              <w:rPr>
-                <w:sz w:val="24"/>
-                <w:szCs w:val="24"/>
-              </w:rPr>
-              <w:t xml:space="preserve">: </w:t>
-            </w:r>
-            <w:r>
-              <w:rPr>
-                <w:sz w:val="24"/>
-                <w:szCs w:val="24"/>
-              </w:rPr>
-              <w:t>id</w:t>
-            </w:r>
-            <w:r>
-              <w:rPr>
-                <w:sz w:val="24"/>
-                <w:szCs w:val="24"/>
-              </w:rPr>
-              <w:t xml:space="preserve"> </w:t>
-            </w:r>
-            <w:r>
-              <w:rPr>
-                <w:sz w:val="24"/>
-                <w:szCs w:val="24"/>
-              </w:rPr>
-              <w:t xml:space="preserve">non </w:t>
-            </w:r>
-            <w:r>
-              <w:rPr>
-                <w:sz w:val="24"/>
-                <w:szCs w:val="24"/>
-              </w:rPr>
-              <w:t>presente nel DB</w:t>
-            </w:r>
-          </w:p>
-        </w:tc>
-      </w:tr>
-      <w:tr>
-        <w:trPr>
           <w:trHeight w:val="354"/>
         </w:trPr>
         <w:tc>
@@ -23291,7 +23327,7 @@
                 <w:sz w:val="24"/>
                 <w:szCs w:val="24"/>
               </w:rPr>
-              <w:t>nome</w:t>
+              <w:t>quantità non vuoto e</w:t>
             </w:r>
             <w:r>
               <w:rPr>
@@ -23678,7 +23714,7 @@
               <w:rPr>
                 <w:lang w:val="en-US"/>
               </w:rPr>
-              <w:t>OS1 – ID2 – QU1 – TP1 – OID1 – PR1</w:t>
+              <w:t>OS1 – QU1 – TP1 – OID1 – PR1</w:t>
             </w:r>
           </w:p>
         </w:tc>
@@ -23723,75 +23759,6 @@
             </w:r>
             <w:r>
               <w:t>viene salvato nel Database</w:t>
-            </w:r>
-          </w:p>
-        </w:tc>
-      </w:tr>
-      <w:tr>
-        <w:tc>
-          <w:tcPr>
-            <w:tcW w:w="4570" w:type="dxa"/>
-            <w:tcBorders>
-              <w:top w:val="single" w:sz="4" w:space="0" w:color="auto"/>
-              <w:left w:val="single" w:sz="4" w:space="0" w:color="auto"/>
-              <w:bottom w:val="single" w:sz="4" w:space="0" w:color="auto"/>
-              <w:right w:val="single" w:sz="4" w:space="0" w:color="auto"/>
-            </w:tcBorders>
-            <w:vAlign w:val="center"/>
-          </w:tcPr>
-          <w:p>
-            <w:pPr>
-              <w:spacing w:after="0"/>
-              <w:jc w:val="center"/>
-              <w:rPr>
-                <w:lang w:val="en-US"/>
-              </w:rPr>
-            </w:pPr>
-            <w:r>
-              <w:rPr>
-                <w:lang w:val="en-US"/>
-              </w:rPr>
-              <w:t>OS1 – ID1 – QU1 – TP1 – OID1 – PR1</w:t>
-            </w:r>
-          </w:p>
-        </w:tc>
-        <w:tc>
-          <w:tcPr>
-            <w:tcW w:w="4574" w:type="dxa"/>
-            <w:tcBorders>
-              <w:top w:val="single" w:sz="4" w:space="0" w:color="auto"/>
-              <w:left w:val="single" w:sz="4" w:space="0" w:color="auto"/>
-              <w:bottom w:val="single" w:sz="4" w:space="0" w:color="auto"/>
-              <w:right w:val="single" w:sz="4" w:space="0" w:color="auto"/>
-            </w:tcBorders>
-          </w:tcPr>
-          <w:p>
-            <w:pPr>
-              <w:spacing w:after="0"/>
-            </w:pPr>
-            <w:r>
-              <w:t>L’</w:t>
-            </w:r>
-            <w:r>
-              <w:rPr>
-                <w:color w:val="000000" w:themeColor="text1"/>
-              </w:rPr>
-              <w:t>ordine</w:t>
-            </w:r>
-            <w:r>
-              <w:rPr>
-                <w:color w:val="000000" w:themeColor="text1"/>
-              </w:rPr>
-              <w:t xml:space="preserve"> </w:t>
-            </w:r>
-            <w:r>
-              <w:rPr>
-                <w:color w:val="000000" w:themeColor="text1"/>
-              </w:rPr>
-              <w:t>Singolo</w:t>
-            </w:r>
-            <w:r>
-              <w:t xml:space="preserve"> non viene salvato nel Database</w:t>
             </w:r>
           </w:p>
         </w:tc>
@@ -25244,6 +25211,10 @@
           <w:p>
             <w:pPr>
               <w:spacing w:after="0"/>
+              <w:rPr>
+                <w:i/>
+                <w:iCs/>
+              </w:rPr>
             </w:pPr>
             <w:r>
               <w:t>L’</w:t>
@@ -25269,6 +25240,16 @@
             <w:r>
               <w:t xml:space="preserve"> viene aggiornato nel Database</w:t>
             </w:r>
+            <w:r>
+              <w:t xml:space="preserve">, viene restituito </w:t>
+            </w:r>
+            <w:r>
+              <w:rPr>
+                <w:i/>
+                <w:iCs/>
+              </w:rPr>
+              <w:t>true</w:t>
+            </w:r>
           </w:p>
         </w:tc>
       </w:tr>
@@ -25313,6 +25294,10 @@
           <w:p>
             <w:pPr>
               <w:spacing w:after="0"/>
+              <w:rPr>
+                <w:i/>
+                <w:iCs/>
+              </w:rPr>
             </w:pPr>
             <w:r>
               <w:t>L’</w:t>
@@ -25337,6 +25322,16 @@
             </w:r>
             <w:r>
               <w:t xml:space="preserve"> non viene aggiornato nel Database</w:t>
+            </w:r>
+            <w:r>
+              <w:t xml:space="preserve">, viene restituito </w:t>
+            </w:r>
+            <w:r>
+              <w:rPr>
+                <w:i/>
+                <w:iCs/>
+              </w:rPr>
+              <w:t>false</w:t>
             </w:r>
           </w:p>
         </w:tc>
@@ -25578,6 +25573,7 @@
           <w:b/>
           <w:bCs/>
         </w:rPr>
+        <w:lastRenderedPageBreak/>
         <w:t>Test Frame</w:t>
       </w:r>
     </w:p>
@@ -25625,7 +25621,6 @@
                 <w:b/>
                 <w:bCs/>
               </w:rPr>
-              <w:lastRenderedPageBreak/>
               <w:t>Combinazione</w:t>
             </w:r>
           </w:p>
@@ -26494,7 +26489,23 @@
                 <w:sz w:val="24"/>
                 <w:szCs w:val="24"/>
               </w:rPr>
-              <w:t>non null</w:t>
+              <w:t>presente nel database</w:t>
+            </w:r>
+          </w:p>
+          <w:p>
+            <w:pPr>
+              <w:spacing w:after="0"/>
+              <w:rPr>
+                <w:sz w:val="24"/>
+                <w:szCs w:val="24"/>
+              </w:rPr>
+            </w:pPr>
+            <w:r>
+              <w:rPr>
+                <w:sz w:val="24"/>
+                <w:szCs w:val="24"/>
+              </w:rPr>
+              <w:t>ID2: id non presente nel database</w:t>
             </w:r>
           </w:p>
         </w:tc>
@@ -26624,6 +26635,9 @@
               <w:spacing w:after="0"/>
               <w:jc w:val="center"/>
             </w:pPr>
+            <w:r>
+              <w:t>ID1</w:t>
+            </w:r>
           </w:p>
         </w:tc>
         <w:tc>
@@ -26675,6 +26689,51 @@
                 <w:iCs/>
               </w:rPr>
               <w:t>d</w:t>
+            </w:r>
+          </w:p>
+        </w:tc>
+      </w:tr>
+      <w:tr>
+        <w:trPr>
+          <w:trHeight w:val="577"/>
+        </w:trPr>
+        <w:tc>
+          <w:tcPr>
+            <w:tcW w:w="4570" w:type="dxa"/>
+            <w:tcBorders>
+              <w:top w:val="single" w:sz="4" w:space="0" w:color="auto"/>
+              <w:left w:val="single" w:sz="4" w:space="0" w:color="auto"/>
+              <w:bottom w:val="single" w:sz="4" w:space="0" w:color="auto"/>
+              <w:right w:val="single" w:sz="4" w:space="0" w:color="auto"/>
+            </w:tcBorders>
+            <w:vAlign w:val="center"/>
+          </w:tcPr>
+          <w:p>
+            <w:pPr>
+              <w:spacing w:after="0"/>
+              <w:jc w:val="center"/>
+            </w:pPr>
+            <w:r>
+              <w:t>ID2</w:t>
+            </w:r>
+          </w:p>
+        </w:tc>
+        <w:tc>
+          <w:tcPr>
+            <w:tcW w:w="4574" w:type="dxa"/>
+            <w:tcBorders>
+              <w:top w:val="single" w:sz="4" w:space="0" w:color="auto"/>
+              <w:left w:val="single" w:sz="4" w:space="0" w:color="auto"/>
+              <w:bottom w:val="single" w:sz="4" w:space="0" w:color="auto"/>
+              <w:right w:val="single" w:sz="4" w:space="0" w:color="auto"/>
+            </w:tcBorders>
+          </w:tcPr>
+          <w:p>
+            <w:pPr>
+              <w:spacing w:after="0"/>
+            </w:pPr>
+            <w:r>
+              <w:t>Viene restituito un ordineSingolo</w:t>
             </w:r>
           </w:p>
         </w:tc>
@@ -27024,7 +27083,7 @@
       </w:tr>
       <w:tr>
         <w:trPr>
-          <w:trHeight w:val="595"/>
+          <w:trHeight w:val="476"/>
         </w:trPr>
         <w:tc>
           <w:tcPr>
@@ -27042,6 +27101,7 @@
               <w:spacing w:after="0"/>
             </w:pPr>
             <w:r>
+              <w:lastRenderedPageBreak/>
               <w:t>id</w:t>
             </w:r>
           </w:p>
@@ -27104,23 +27164,7 @@
                 <w:sz w:val="24"/>
                 <w:szCs w:val="24"/>
               </w:rPr>
-              <w:t>presente nel DB</w:t>
-            </w:r>
-          </w:p>
-          <w:p>
-            <w:pPr>
-              <w:spacing w:after="0"/>
-              <w:rPr>
-                <w:sz w:val="24"/>
-                <w:szCs w:val="24"/>
-              </w:rPr>
-            </w:pPr>
-            <w:r>
-              <w:rPr>
-                <w:sz w:val="24"/>
-                <w:szCs w:val="24"/>
-              </w:rPr>
-              <w:t>ID2 : id presente nel DB</w:t>
+              <w:t>vuoto e non null</w:t>
             </w:r>
           </w:p>
         </w:tc>
@@ -27343,7 +27387,6 @@
               <w:spacing w:after="0"/>
             </w:pPr>
             <w:r>
-              <w:lastRenderedPageBreak/>
               <w:t>statoOrdineId</w:t>
             </w:r>
           </w:p>
@@ -27669,118 +27712,6 @@
           </w:p>
         </w:tc>
       </w:tr>
-      <w:tr>
-        <w:trPr>
-          <w:trHeight w:val="577"/>
-        </w:trPr>
-        <w:tc>
-          <w:tcPr>
-            <w:tcW w:w="4570" w:type="dxa"/>
-            <w:tcBorders>
-              <w:top w:val="single" w:sz="4" w:space="0" w:color="auto"/>
-              <w:left w:val="single" w:sz="4" w:space="0" w:color="auto"/>
-              <w:bottom w:val="single" w:sz="4" w:space="0" w:color="auto"/>
-              <w:right w:val="single" w:sz="4" w:space="0" w:color="auto"/>
-            </w:tcBorders>
-            <w:vAlign w:val="center"/>
-          </w:tcPr>
-          <w:p>
-            <w:pPr>
-              <w:spacing w:after="0"/>
-              <w:jc w:val="center"/>
-              <w:rPr>
-                <w:lang w:val="en-US"/>
-              </w:rPr>
-            </w:pPr>
-            <w:r>
-              <w:rPr>
-                <w:lang w:val="en-US"/>
-              </w:rPr>
-              <w:t>OS1 – ID</w:t>
-            </w:r>
-            <w:r>
-              <w:rPr>
-                <w:lang w:val="en-US"/>
-              </w:rPr>
-              <w:t>2</w:t>
-            </w:r>
-            <w:r>
-              <w:rPr>
-                <w:lang w:val="en-US"/>
-              </w:rPr>
-              <w:t xml:space="preserve"> – DA1 – T</w:t>
-            </w:r>
-            <w:r>
-              <w:rPr>
-                <w:lang w:val="en-US"/>
-              </w:rPr>
-              <w:t>O</w:t>
-            </w:r>
-            <w:r>
-              <w:rPr>
-                <w:lang w:val="en-US"/>
-              </w:rPr>
-              <w:t>1</w:t>
-            </w:r>
-            <w:r>
-              <w:rPr>
-                <w:lang w:val="en-US"/>
-              </w:rPr>
-              <w:t xml:space="preserve"> – UI1</w:t>
-            </w:r>
-            <w:r>
-              <w:rPr>
-                <w:lang w:val="en-US"/>
-              </w:rPr>
-              <w:t xml:space="preserve"> </w:t>
-            </w:r>
-            <w:r>
-              <w:rPr>
-                <w:lang w:val="en-US"/>
-              </w:rPr>
-              <w:t>–</w:t>
-            </w:r>
-            <w:r>
-              <w:rPr>
-                <w:lang w:val="en-US"/>
-              </w:rPr>
-              <w:t xml:space="preserve"> OID</w:t>
-            </w:r>
-            <w:r>
-              <w:rPr>
-                <w:lang w:val="en-US"/>
-              </w:rPr>
-              <w:t>1 – MS1</w:t>
-            </w:r>
-          </w:p>
-        </w:tc>
-        <w:tc>
-          <w:tcPr>
-            <w:tcW w:w="4574" w:type="dxa"/>
-            <w:tcBorders>
-              <w:top w:val="single" w:sz="4" w:space="0" w:color="auto"/>
-              <w:left w:val="single" w:sz="4" w:space="0" w:color="auto"/>
-              <w:bottom w:val="single" w:sz="4" w:space="0" w:color="auto"/>
-              <w:right w:val="single" w:sz="4" w:space="0" w:color="auto"/>
-            </w:tcBorders>
-          </w:tcPr>
-          <w:p>
-            <w:pPr>
-              <w:spacing w:after="0"/>
-            </w:pPr>
-            <w:r>
-              <w:t xml:space="preserve">L’ordine viene salvato nel database, viene restituito </w:t>
-            </w:r>
-            <w:r>
-              <w:rPr>
-                <w:i/>
-                <w:iCs/>
-              </w:rPr>
-              <w:t>false</w:t>
-            </w:r>
-          </w:p>
-        </w:tc>
-      </w:tr>
     </w:tbl>
     <w:p/>
     <w:p>
@@ -28768,7 +28699,21 @@
                 <w:sz w:val="24"/>
                 <w:szCs w:val="24"/>
               </w:rPr>
-              <w:t>totale non null</w:t>
+              <w:t xml:space="preserve">totale non </w:t>
+            </w:r>
+            <w:r>
+              <w:rPr>
+                <w:sz w:val="24"/>
+                <w:szCs w:val="24"/>
+              </w:rPr>
+              <w:t xml:space="preserve">vuoto e </w:t>
+            </w:r>
+            <w:r>
+              <w:rPr>
+                <w:sz w:val="24"/>
+                <w:szCs w:val="24"/>
+              </w:rPr>
+              <w:t>null</w:t>
             </w:r>
           </w:p>
         </w:tc>
@@ -28820,7 +28765,21 @@
                 <w:sz w:val="24"/>
                 <w:szCs w:val="24"/>
               </w:rPr>
-              <w:t>UI1: userId non null</w:t>
+              <w:t>UI1: userId non</w:t>
+            </w:r>
+            <w:r>
+              <w:rPr>
+                <w:sz w:val="24"/>
+                <w:szCs w:val="24"/>
+              </w:rPr>
+              <w:t xml:space="preserve"> vuoto e</w:t>
+            </w:r>
+            <w:r>
+              <w:rPr>
+                <w:sz w:val="24"/>
+                <w:szCs w:val="24"/>
+              </w:rPr>
+              <w:t xml:space="preserve"> null</w:t>
             </w:r>
           </w:p>
         </w:tc>
@@ -28886,7 +28845,21 @@
                 <w:sz w:val="24"/>
                 <w:szCs w:val="24"/>
               </w:rPr>
-              <w:t>statoOrdineId non null</w:t>
+              <w:t>statoOrdineId non</w:t>
+            </w:r>
+            <w:r>
+              <w:rPr>
+                <w:sz w:val="24"/>
+                <w:szCs w:val="24"/>
+              </w:rPr>
+              <w:t xml:space="preserve"> vuoto e</w:t>
+            </w:r>
+            <w:r>
+              <w:rPr>
+                <w:sz w:val="24"/>
+                <w:szCs w:val="24"/>
+              </w:rPr>
+              <w:t xml:space="preserve"> null</w:t>
             </w:r>
           </w:p>
         </w:tc>
@@ -28911,6 +28884,7 @@
               <w:spacing w:after="0"/>
             </w:pPr>
             <w:r>
+              <w:lastRenderedPageBreak/>
               <w:t>metodoSpedizioneId</w:t>
             </w:r>
           </w:p>
@@ -28952,7 +28926,21 @@
                 <w:sz w:val="24"/>
                 <w:szCs w:val="24"/>
               </w:rPr>
-              <w:t>metodoSpedizioneID non null</w:t>
+              <w:t>metodoSpedizioneID non</w:t>
+            </w:r>
+            <w:r>
+              <w:rPr>
+                <w:sz w:val="24"/>
+                <w:szCs w:val="24"/>
+              </w:rPr>
+              <w:t xml:space="preserve"> vuoto e</w:t>
+            </w:r>
+            <w:r>
+              <w:rPr>
+                <w:sz w:val="24"/>
+                <w:szCs w:val="24"/>
+              </w:rPr>
+              <w:t xml:space="preserve"> null</w:t>
             </w:r>
           </w:p>
         </w:tc>
@@ -28979,7 +28967,6 @@
           <w:b/>
           <w:bCs/>
         </w:rPr>
-        <w:lastRenderedPageBreak/>
         <w:t>Test Frame</w:t>
       </w:r>
     </w:p>
@@ -31664,7 +31651,28 @@
               <w:spacing w:after="0"/>
             </w:pPr>
             <w:r>
-              <w:t>Viene restituito l’ordine il cui userId associato è pari a id</w:t>
+              <w:t>Viene restituit</w:t>
+            </w:r>
+            <w:r>
+              <w:t>a</w:t>
+            </w:r>
+            <w:r>
+              <w:t xml:space="preserve"> l</w:t>
+            </w:r>
+            <w:r>
+              <w:t xml:space="preserve">a lista degli </w:t>
+            </w:r>
+            <w:r>
+              <w:t>ordin</w:t>
+            </w:r>
+            <w:r>
+              <w:t>i</w:t>
+            </w:r>
+            <w:r>
+              <w:t xml:space="preserve"> associat</w:t>
+            </w:r>
+            <w:r>
+              <w:t>a ad un utente con id pari a userId</w:t>
             </w:r>
           </w:p>
         </w:tc>
@@ -31706,7 +31714,16 @@
               <w:spacing w:after="0"/>
             </w:pPr>
             <w:r>
-              <w:t>Viene restituito un ordine null</w:t>
+              <w:t>Viene restituit</w:t>
+            </w:r>
+            <w:r>
+              <w:t>a</w:t>
+            </w:r>
+            <w:r>
+              <w:t xml:space="preserve"> un</w:t>
+            </w:r>
+            <w:r>
+              <w:t>a lista di ordini vuota</w:t>
             </w:r>
           </w:p>
         </w:tc>
@@ -32161,6 +32178,7 @@
               <w:jc w:val="center"/>
             </w:pPr>
             <w:r>
+              <w:lastRenderedPageBreak/>
               <w:t xml:space="preserve">O1 </w:t>
             </w:r>
           </w:p>
@@ -32203,7 +32221,6 @@
         <w:rPr>
           <w:color w:val="000000" w:themeColor="text1"/>
         </w:rPr>
-        <w:lastRenderedPageBreak/>
         <w:t>TCU</w:t>
       </w:r>
       <w:r>
@@ -32943,7 +32960,14 @@
                 <w:sz w:val="24"/>
                 <w:szCs w:val="24"/>
               </w:rPr>
-              <w:t>GC</w:t>
+              <w:t>G</w:t>
+            </w:r>
+            <w:r>
+              <w:rPr>
+                <w:sz w:val="24"/>
+                <w:szCs w:val="24"/>
+              </w:rPr>
+              <w:t>O</w:t>
             </w:r>
             <w:r>
               <w:rPr>
@@ -32977,7 +33001,7 @@
       </w:tr>
       <w:tr>
         <w:trPr>
-          <w:trHeight w:val="595"/>
+          <w:trHeight w:val="228"/>
         </w:trPr>
         <w:tc>
           <w:tcPr>
@@ -33025,51 +33049,51 @@
                 <w:sz w:val="24"/>
                 <w:szCs w:val="24"/>
               </w:rPr>
-              <w:t xml:space="preserve">EP1: email presente nel DB </w:t>
-            </w:r>
-          </w:p>
-          <w:p>
-            <w:pPr>
-              <w:spacing w:after="0"/>
-              <w:rPr>
-                <w:sz w:val="24"/>
-                <w:szCs w:val="24"/>
-              </w:rPr>
-            </w:pPr>
-            <w:r>
-              <w:rPr>
-                <w:sz w:val="24"/>
-                <w:szCs w:val="24"/>
-              </w:rPr>
-              <w:t>EP</w:t>
-            </w:r>
-            <w:r>
-              <w:rPr>
-                <w:sz w:val="24"/>
-                <w:szCs w:val="24"/>
-              </w:rPr>
-              <w:t>2</w:t>
-            </w:r>
-            <w:r>
-              <w:rPr>
-                <w:sz w:val="24"/>
-                <w:szCs w:val="24"/>
-              </w:rPr>
-              <w:t xml:space="preserve">: email </w:t>
-            </w:r>
-            <w:r>
-              <w:rPr>
-                <w:sz w:val="24"/>
-                <w:szCs w:val="24"/>
-              </w:rPr>
-              <w:t xml:space="preserve">non </w:t>
-            </w:r>
-            <w:r>
-              <w:rPr>
-                <w:sz w:val="24"/>
-                <w:szCs w:val="24"/>
-              </w:rPr>
-              <w:t>presente nel DB</w:t>
+              <w:t>EP1: emai</w:t>
+            </w:r>
+            <w:r>
+              <w:rPr>
+                <w:sz w:val="24"/>
+                <w:szCs w:val="24"/>
+              </w:rPr>
+              <w:t>l</w:t>
+            </w:r>
+            <w:r>
+              <w:rPr>
+                <w:sz w:val="24"/>
+                <w:szCs w:val="24"/>
+              </w:rPr>
+              <w:t xml:space="preserve"> non</w:t>
+            </w:r>
+            <w:r>
+              <w:rPr>
+                <w:sz w:val="24"/>
+                <w:szCs w:val="24"/>
+              </w:rPr>
+              <w:t xml:space="preserve"> </w:t>
+            </w:r>
+            <w:r>
+              <w:rPr>
+                <w:sz w:val="24"/>
+                <w:szCs w:val="24"/>
+              </w:rPr>
+              <w:t>presente nel Database</w:t>
+            </w:r>
+          </w:p>
+          <w:p>
+            <w:pPr>
+              <w:spacing w:after="0"/>
+              <w:rPr>
+                <w:sz w:val="24"/>
+                <w:szCs w:val="24"/>
+              </w:rPr>
+            </w:pPr>
+            <w:r>
+              <w:rPr>
+                <w:sz w:val="24"/>
+                <w:szCs w:val="24"/>
+              </w:rPr>
+              <w:t>EP2: email presente nel Database</w:t>
             </w:r>
           </w:p>
         </w:tc>
@@ -33121,7 +33145,14 @@
                 <w:sz w:val="24"/>
                 <w:szCs w:val="24"/>
               </w:rPr>
-              <w:t>PW1: Lunghezza password &gt;=8</w:t>
+              <w:t xml:space="preserve">PW1: </w:t>
+            </w:r>
+            <w:r>
+              <w:rPr>
+                <w:sz w:val="24"/>
+                <w:szCs w:val="24"/>
+              </w:rPr>
+              <w:t>password non null</w:t>
             </w:r>
           </w:p>
         </w:tc>
@@ -33372,15 +33403,32 @@
               <w:right w:val="single" w:sz="4" w:space="0" w:color="auto"/>
             </w:tcBorders>
             <w:vAlign w:val="center"/>
-            <w:hideMark/>
           </w:tcPr>
           <w:p>
             <w:pPr>
               <w:spacing w:after="0"/>
               <w:jc w:val="center"/>
-            </w:pPr>
-            <w:r>
-              <w:t xml:space="preserve">GC1 – EP2 – PW1 - NA1 – CA1 </w:t>
+              <w:rPr>
+                <w:lang w:val="en-US"/>
+              </w:rPr>
+            </w:pPr>
+            <w:r>
+              <w:rPr>
+                <w:lang w:val="en-US"/>
+              </w:rPr>
+              <w:t>G</w:t>
+            </w:r>
+            <w:r>
+              <w:rPr>
+                <w:lang w:val="en-US"/>
+              </w:rPr>
+              <w:t>O</w:t>
+            </w:r>
+            <w:r>
+              <w:rPr>
+                <w:lang w:val="en-US"/>
+              </w:rPr>
+              <w:t>1 – EP1 – PW1 - NA1 – CA1</w:t>
             </w:r>
           </w:p>
         </w:tc>
@@ -33393,7 +33441,6 @@
               <w:bottom w:val="single" w:sz="4" w:space="0" w:color="auto"/>
               <w:right w:val="single" w:sz="4" w:space="0" w:color="auto"/>
             </w:tcBorders>
-            <w:hideMark/>
           </w:tcPr>
           <w:p>
             <w:pPr>
@@ -33421,9 +33468,27 @@
             <w:pPr>
               <w:spacing w:after="0"/>
               <w:jc w:val="center"/>
-            </w:pPr>
-            <w:r>
-              <w:t>GC1 – EP1 – PW1 - NA1 – CA1</w:t>
+              <w:rPr>
+                <w:lang w:val="en-US"/>
+              </w:rPr>
+            </w:pPr>
+            <w:r>
+              <w:rPr>
+                <w:lang w:val="en-US"/>
+              </w:rPr>
+              <w:t>GO1 – EP</w:t>
+            </w:r>
+            <w:r>
+              <w:rPr>
+                <w:lang w:val="en-US"/>
+              </w:rPr>
+              <w:t>2</w:t>
+            </w:r>
+            <w:r>
+              <w:rPr>
+                <w:lang w:val="en-US"/>
+              </w:rPr>
+              <w:t xml:space="preserve"> – PW1 - NA1 – CA1</w:t>
             </w:r>
           </w:p>
         </w:tc>
@@ -33442,7 +33507,30 @@
               <w:spacing w:after="0"/>
             </w:pPr>
             <w:r>
-              <w:t>Il Gestore degli Ordini non viene salvato nel Database</w:t>
+              <w:t xml:space="preserve">Il gestore </w:t>
+            </w:r>
+            <w:r>
+              <w:t>degli Ordini</w:t>
+            </w:r>
+            <w:r>
+              <w:t xml:space="preserve"> non viene salvato nel Database, viene restituito </w:t>
+            </w:r>
+            <w:r>
+              <w:rPr>
+                <w:i/>
+                <w:iCs/>
+              </w:rPr>
+              <w:t xml:space="preserve">false </w:t>
+            </w:r>
+            <w:r>
+              <w:t xml:space="preserve">e viene lanciata una </w:t>
+            </w:r>
+            <w:r>
+              <w:rPr>
+                <w:i/>
+                <w:iCs/>
+              </w:rPr>
+              <w:t>SQLExcpetion</w:t>
             </w:r>
           </w:p>
         </w:tc>
@@ -33464,7 +33552,31 @@
         <w:rPr>
           <w:color w:val="000000" w:themeColor="text1"/>
         </w:rPr>
-        <w:t>TCU5_2 doUpdateGestore(gestoreCatalogo)</w:t>
+        <w:t>TCU</w:t>
+      </w:r>
+      <w:r>
+        <w:rPr>
+          <w:color w:val="000000" w:themeColor="text1"/>
+        </w:rPr>
+        <w:t>9</w:t>
+      </w:r>
+      <w:r>
+        <w:rPr>
+          <w:color w:val="000000" w:themeColor="text1"/>
+        </w:rPr>
+        <w:t>_2 doUpdateGestore(gestore</w:t>
+      </w:r>
+      <w:r>
+        <w:rPr>
+          <w:color w:val="000000" w:themeColor="text1"/>
+        </w:rPr>
+        <w:t>Ordini</w:t>
+      </w:r>
+      <w:r>
+        <w:rPr>
+          <w:color w:val="000000" w:themeColor="text1"/>
+        </w:rPr>
+        <w:t>)</w:t>
       </w:r>
     </w:p>
     <w:tbl>
@@ -33538,7 +33650,31 @@
               <w:rPr>
                 <w:color w:val="000000" w:themeColor="text1"/>
               </w:rPr>
-              <w:t>gestoreOridni</w:t>
+              <w:t>gestoreO</w:t>
+            </w:r>
+            <w:r>
+              <w:rPr>
+                <w:color w:val="000000" w:themeColor="text1"/>
+              </w:rPr>
+              <w:t>r</w:t>
+            </w:r>
+            <w:r>
+              <w:rPr>
+                <w:color w:val="000000" w:themeColor="text1"/>
+              </w:rPr>
+              <w:t>d</w:t>
+            </w:r>
+            <w:r>
+              <w:rPr>
+                <w:color w:val="000000" w:themeColor="text1"/>
+              </w:rPr>
+              <w:t>i</w:t>
+            </w:r>
+            <w:r>
+              <w:rPr>
+                <w:color w:val="000000" w:themeColor="text1"/>
+              </w:rPr>
+              <w:t>ni</w:t>
             </w:r>
           </w:p>
         </w:tc>
@@ -33692,7 +33828,14 @@
               <w:rPr>
                 <w:color w:val="000000" w:themeColor="text1"/>
               </w:rPr>
-              <w:t>gestoreCatalogo</w:t>
+              <w:lastRenderedPageBreak/>
+              <w:t>gestore</w:t>
+            </w:r>
+            <w:r>
+              <w:rPr>
+                <w:color w:val="000000" w:themeColor="text1"/>
+              </w:rPr>
+              <w:t>Ordini</w:t>
             </w:r>
           </w:p>
         </w:tc>
@@ -33910,7 +34053,14 @@
                 <w:sz w:val="24"/>
                 <w:szCs w:val="24"/>
               </w:rPr>
-              <w:t>PW1: Lunghezza password &gt;=8</w:t>
+              <w:t xml:space="preserve">PW1: </w:t>
+            </w:r>
+            <w:r>
+              <w:rPr>
+                <w:sz w:val="24"/>
+                <w:szCs w:val="24"/>
+              </w:rPr>
+              <w:t>password non null</w:t>
             </w:r>
           </w:p>
         </w:tc>
@@ -33935,7 +34085,6 @@
               <w:spacing w:after="0"/>
             </w:pPr>
             <w:r>
-              <w:lastRenderedPageBreak/>
               <w:t xml:space="preserve">Nome </w:t>
             </w:r>
           </w:p>
@@ -34263,7 +34412,21 @@
           <w:color w:val="000000" w:themeColor="text1"/>
           <w:lang w:val="en-US"/>
         </w:rPr>
-        <w:t>TCU5_3 doDeleteGestore(email)</w:t>
+        <w:t>TCU</w:t>
+      </w:r>
+      <w:r>
+        <w:rPr>
+          <w:color w:val="000000" w:themeColor="text1"/>
+          <w:lang w:val="en-US"/>
+        </w:rPr>
+        <w:t>9</w:t>
+      </w:r>
+      <w:r>
+        <w:rPr>
+          <w:color w:val="000000" w:themeColor="text1"/>
+          <w:lang w:val="en-US"/>
+        </w:rPr>
+        <w:t>_3 doDeleteGestore(email)</w:t>
       </w:r>
     </w:p>
     <w:tbl>
@@ -34817,7 +34980,21 @@
           <w:color w:val="000000" w:themeColor="text1"/>
           <w:lang w:val="en-US"/>
         </w:rPr>
-        <w:t>TCU5_4 doRetrieveByAuthentication(email, password)</w:t>
+        <w:t>TCU</w:t>
+      </w:r>
+      <w:r>
+        <w:rPr>
+          <w:color w:val="000000" w:themeColor="text1"/>
+          <w:lang w:val="en-US"/>
+        </w:rPr>
+        <w:t>9</w:t>
+      </w:r>
+      <w:r>
+        <w:rPr>
+          <w:color w:val="000000" w:themeColor="text1"/>
+          <w:lang w:val="en-US"/>
+        </w:rPr>
+        <w:t>_4 doRetrieveByAuthentication(email, password)</w:t>
       </w:r>
     </w:p>
     <w:tbl>
@@ -35255,6 +35432,7 @@
                 <w:b/>
                 <w:bCs/>
               </w:rPr>
+              <w:lastRenderedPageBreak/>
               <w:t>Combinazione</w:t>
             </w:r>
           </w:p>
@@ -35404,7 +35582,6 @@
               <w:jc w:val="center"/>
             </w:pPr>
             <w:r>
-              <w:lastRenderedPageBreak/>
               <w:t>EP1 – PWA2</w:t>
             </w:r>
           </w:p>
@@ -35703,7 +35880,7 @@
               <w:sz w:val="24"/>
               <w:szCs w:val="24"/>
             </w:rPr>
-            <w:t>3</w:t>
+            <w:t>4</w:t>
           </w:r>
         </w:p>
       </w:tc>
@@ -35766,7 +35943,7 @@
               <w:sz w:val="24"/>
               <w:szCs w:val="24"/>
             </w:rPr>
-            <w:t>5</w:t>
+            <w:t>7</w:t>
           </w:r>
           <w:r>
             <w:rPr>

</xml_diff>

<commit_message>
Modifica TER e TPU
</commit_message>
<xml_diff>
--- a/Semilavorati/TPU_Kawaii-Comix.docx
+++ b/Semilavorati/TPU_Kawaii-Comix.docx
@@ -144,7 +144,7 @@
           <w:sz w:val="32"/>
           <w:szCs w:val="32"/>
         </w:rPr>
-        <w:t>3</w:t>
+        <w:t>5</w:t>
       </w:r>
     </w:p>
     <w:p>
@@ -391,7 +391,7 @@
           <w:sz w:val="32"/>
           <w:szCs w:val="32"/>
         </w:rPr>
-        <w:t>7</w:t>
+        <w:t>9</w:t>
       </w:r>
       <w:r>
         <w:rPr>
@@ -1458,6 +1458,95 @@
                 <w:szCs w:val="24"/>
               </w:rPr>
               <w:t>Giovanni Sicilia</w:t>
+            </w:r>
+          </w:p>
+        </w:tc>
+      </w:tr>
+      <w:tr>
+        <w:trPr>
+          <w:jc w:val="center"/>
+        </w:trPr>
+        <w:tc>
+          <w:tcPr>
+            <w:tcW w:w="1898" w:type="dxa"/>
+          </w:tcPr>
+          <w:p>
+            <w:pPr>
+              <w:jc w:val="center"/>
+              <w:rPr>
+                <w:sz w:val="24"/>
+                <w:szCs w:val="24"/>
+              </w:rPr>
+            </w:pPr>
+            <w:r>
+              <w:rPr>
+                <w:sz w:val="24"/>
+                <w:szCs w:val="24"/>
+              </w:rPr>
+              <w:t>09/02/2024</w:t>
+            </w:r>
+          </w:p>
+        </w:tc>
+        <w:tc>
+          <w:tcPr>
+            <w:tcW w:w="1201" w:type="dxa"/>
+          </w:tcPr>
+          <w:p>
+            <w:pPr>
+              <w:jc w:val="center"/>
+              <w:rPr>
+                <w:sz w:val="24"/>
+                <w:szCs w:val="24"/>
+              </w:rPr>
+            </w:pPr>
+            <w:r>
+              <w:rPr>
+                <w:sz w:val="24"/>
+                <w:szCs w:val="24"/>
+              </w:rPr>
+              <w:t>1.5</w:t>
+            </w:r>
+          </w:p>
+        </w:tc>
+        <w:tc>
+          <w:tcPr>
+            <w:tcW w:w="4775" w:type="dxa"/>
+          </w:tcPr>
+          <w:p>
+            <w:pPr>
+              <w:jc w:val="center"/>
+              <w:rPr>
+                <w:sz w:val="24"/>
+                <w:szCs w:val="24"/>
+              </w:rPr>
+            </w:pPr>
+            <w:r>
+              <w:rPr>
+                <w:sz w:val="24"/>
+                <w:szCs w:val="24"/>
+              </w:rPr>
+              <w:t>Modifica Test Case</w:t>
+            </w:r>
+          </w:p>
+        </w:tc>
+        <w:tc>
+          <w:tcPr>
+            <w:tcW w:w="2719" w:type="dxa"/>
+          </w:tcPr>
+          <w:p>
+            <w:pPr>
+              <w:jc w:val="center"/>
+              <w:rPr>
+                <w:sz w:val="24"/>
+                <w:szCs w:val="24"/>
+              </w:rPr>
+            </w:pPr>
+            <w:r>
+              <w:rPr>
+                <w:sz w:val="24"/>
+                <w:szCs w:val="24"/>
+              </w:rPr>
+              <w:t>Simone D’Assisi</w:t>
             </w:r>
           </w:p>
         </w:tc>
@@ -2237,7 +2326,7 @@
                 <w:noProof/>
                 <w:webHidden/>
               </w:rPr>
-              <w:t>8</w:t>
+              <w:t>9</w:t>
             </w:r>
             <w:r>
               <w:rPr>
@@ -2811,7 +2900,7 @@
                 <w:noProof/>
                 <w:webHidden/>
               </w:rPr>
-              <w:t>19</w:t>
+              <w:t>22</w:t>
             </w:r>
             <w:r>
               <w:rPr>
@@ -16241,21 +16330,7 @@
                 <w:sz w:val="24"/>
                 <w:szCs w:val="24"/>
               </w:rPr>
-              <w:t xml:space="preserve"> – isbn </w:t>
-            </w:r>
-            <w:r>
-              <w:rPr>
-                <w:sz w:val="24"/>
-                <w:szCs w:val="24"/>
-              </w:rPr>
-              <w:t xml:space="preserve">non </w:t>
-            </w:r>
-            <w:r>
-              <w:rPr>
-                <w:sz w:val="24"/>
-                <w:szCs w:val="24"/>
-              </w:rPr>
-              <w:t>presente nel database</w:t>
+              <w:t xml:space="preserve"> – isbn non presente nel database</w:t>
             </w:r>
           </w:p>
         </w:tc>
@@ -17739,13 +17814,7 @@
               <w:jc w:val="center"/>
             </w:pPr>
             <w:r>
-              <w:t>GC1 – EP</w:t>
-            </w:r>
-            <w:r>
-              <w:t>2</w:t>
-            </w:r>
-            <w:r>
-              <w:t xml:space="preserve"> – PW1 - NA1 – CA1 </w:t>
+              <w:t xml:space="preserve">GC1 – EP2 – PW1 - NA1 – CA1 </w:t>
             </w:r>
           </w:p>
         </w:tc>
@@ -30424,6 +30493,9 @@
         </w:tc>
       </w:tr>
       <w:tr>
+        <w:trPr>
+          <w:trHeight w:val="70"/>
+        </w:trPr>
         <w:tc>
           <w:tcPr>
             <w:tcW w:w="2801" w:type="dxa"/>
@@ -31724,936 +31796,6 @@
             </w:r>
             <w:r>
               <w:t>a lista di ordini vuota</w:t>
-            </w:r>
-          </w:p>
-        </w:tc>
-      </w:tr>
-    </w:tbl>
-    <w:p/>
-    <w:p>
-      <w:pPr>
-        <w:pStyle w:val="Titolo4"/>
-        <w:numPr>
-          <w:ilvl w:val="0"/>
-          <w:numId w:val="0"/>
-        </w:numPr>
-        <w:rPr>
-          <w:color w:val="000000" w:themeColor="text1"/>
-        </w:rPr>
-      </w:pPr>
-      <w:r>
-        <w:rPr>
-          <w:color w:val="000000" w:themeColor="text1"/>
-        </w:rPr>
-        <w:t>TCU</w:t>
-      </w:r>
-      <w:r>
-        <w:rPr>
-          <w:color w:val="000000" w:themeColor="text1"/>
-        </w:rPr>
-        <w:t>8</w:t>
-      </w:r>
-      <w:r>
-        <w:rPr>
-          <w:color w:val="000000" w:themeColor="text1"/>
-        </w:rPr>
-        <w:t>_</w:t>
-      </w:r>
-      <w:r>
-        <w:rPr>
-          <w:color w:val="000000" w:themeColor="text1"/>
-        </w:rPr>
-        <w:t>8</w:t>
-      </w:r>
-      <w:r>
-        <w:rPr>
-          <w:color w:val="000000" w:themeColor="text1"/>
-        </w:rPr>
-        <w:t xml:space="preserve"> doRetrieveAllOrdin</w:t>
-      </w:r>
-      <w:r>
-        <w:rPr>
-          <w:color w:val="000000" w:themeColor="text1"/>
-        </w:rPr>
-        <w:t>i</w:t>
-      </w:r>
-      <w:r>
-        <w:rPr>
-          <w:color w:val="000000" w:themeColor="text1"/>
-        </w:rPr>
-        <w:t>Singol</w:t>
-      </w:r>
-      <w:r>
-        <w:rPr>
-          <w:color w:val="000000" w:themeColor="text1"/>
-        </w:rPr>
-        <w:t>i</w:t>
-      </w:r>
-      <w:r>
-        <w:rPr>
-          <w:color w:val="000000" w:themeColor="text1"/>
-        </w:rPr>
-        <w:t>(</w:t>
-      </w:r>
-      <w:r>
-        <w:rPr>
-          <w:color w:val="000000" w:themeColor="text1"/>
-        </w:rPr>
-        <w:t>ordine</w:t>
-      </w:r>
-      <w:r>
-        <w:rPr>
-          <w:color w:val="000000" w:themeColor="text1"/>
-        </w:rPr>
-        <w:t>)</w:t>
-      </w:r>
-    </w:p>
-    <w:tbl>
-      <w:tblPr>
-        <w:tblW w:w="0" w:type="auto"/>
-        <w:tblInd w:w="709" w:type="dxa"/>
-        <w:tblBorders>
-          <w:top w:val="single" w:sz="4" w:space="0" w:color="auto"/>
-          <w:left w:val="single" w:sz="4" w:space="0" w:color="auto"/>
-          <w:bottom w:val="single" w:sz="4" w:space="0" w:color="auto"/>
-          <w:right w:val="single" w:sz="4" w:space="0" w:color="auto"/>
-          <w:insideH w:val="single" w:sz="4" w:space="0" w:color="auto"/>
-          <w:insideV w:val="single" w:sz="4" w:space="0" w:color="auto"/>
-        </w:tblBorders>
-        <w:tblLook w:val="04A0" w:firstRow="1" w:lastRow="0" w:firstColumn="1" w:lastColumn="0" w:noHBand="0" w:noVBand="1"/>
-      </w:tblPr>
-      <w:tblGrid>
-        <w:gridCol w:w="2801"/>
-        <w:gridCol w:w="6343"/>
-      </w:tblGrid>
-      <w:tr>
-        <w:tc>
-          <w:tcPr>
-            <w:tcW w:w="2801" w:type="dxa"/>
-            <w:tcBorders>
-              <w:top w:val="single" w:sz="4" w:space="0" w:color="auto"/>
-              <w:left w:val="single" w:sz="4" w:space="0" w:color="auto"/>
-              <w:bottom w:val="single" w:sz="4" w:space="0" w:color="auto"/>
-              <w:right w:val="single" w:sz="4" w:space="0" w:color="auto"/>
-            </w:tcBorders>
-            <w:shd w:val="clear" w:color="auto" w:fill="8EAADB"/>
-            <w:hideMark/>
-          </w:tcPr>
-          <w:p>
-            <w:pPr>
-              <w:spacing w:after="0"/>
-              <w:rPr>
-                <w:b/>
-                <w:bCs/>
-              </w:rPr>
-            </w:pPr>
-            <w:r>
-              <w:rPr>
-                <w:b/>
-                <w:bCs/>
-              </w:rPr>
-              <w:t>Parametri</w:t>
-            </w:r>
-          </w:p>
-        </w:tc>
-        <w:tc>
-          <w:tcPr>
-            <w:tcW w:w="6343" w:type="dxa"/>
-            <w:tcBorders>
-              <w:top w:val="single" w:sz="4" w:space="0" w:color="auto"/>
-              <w:left w:val="single" w:sz="4" w:space="0" w:color="auto"/>
-              <w:bottom w:val="single" w:sz="4" w:space="0" w:color="auto"/>
-              <w:right w:val="single" w:sz="4" w:space="0" w:color="auto"/>
-            </w:tcBorders>
-            <w:hideMark/>
-          </w:tcPr>
-          <w:p>
-            <w:pPr>
-              <w:spacing w:after="0"/>
-              <w:rPr>
-                <w:sz w:val="24"/>
-                <w:szCs w:val="24"/>
-              </w:rPr>
-            </w:pPr>
-            <w:r>
-              <w:rPr>
-                <w:sz w:val="24"/>
-                <w:szCs w:val="24"/>
-              </w:rPr>
-              <w:t>ordine</w:t>
-            </w:r>
-          </w:p>
-        </w:tc>
-      </w:tr>
-      <w:tr>
-        <w:tc>
-          <w:tcPr>
-            <w:tcW w:w="2801" w:type="dxa"/>
-            <w:tcBorders>
-              <w:top w:val="single" w:sz="4" w:space="0" w:color="auto"/>
-              <w:left w:val="single" w:sz="4" w:space="0" w:color="auto"/>
-              <w:bottom w:val="single" w:sz="4" w:space="0" w:color="auto"/>
-              <w:right w:val="single" w:sz="4" w:space="0" w:color="auto"/>
-            </w:tcBorders>
-            <w:shd w:val="clear" w:color="auto" w:fill="8EAADB"/>
-            <w:hideMark/>
-          </w:tcPr>
-          <w:p>
-            <w:pPr>
-              <w:spacing w:after="0"/>
-              <w:rPr>
-                <w:b/>
-                <w:bCs/>
-              </w:rPr>
-            </w:pPr>
-            <w:r>
-              <w:rPr>
-                <w:b/>
-                <w:bCs/>
-              </w:rPr>
-              <w:t>Oggetti dell’ambiente</w:t>
-            </w:r>
-          </w:p>
-        </w:tc>
-        <w:tc>
-          <w:tcPr>
-            <w:tcW w:w="6343" w:type="dxa"/>
-            <w:tcBorders>
-              <w:top w:val="single" w:sz="4" w:space="0" w:color="auto"/>
-              <w:left w:val="single" w:sz="4" w:space="0" w:color="auto"/>
-              <w:bottom w:val="single" w:sz="4" w:space="0" w:color="auto"/>
-              <w:right w:val="single" w:sz="4" w:space="0" w:color="auto"/>
-            </w:tcBorders>
-            <w:hideMark/>
-          </w:tcPr>
-          <w:p>
-            <w:pPr>
-              <w:spacing w:after="0"/>
-              <w:rPr>
-                <w:sz w:val="24"/>
-                <w:szCs w:val="24"/>
-              </w:rPr>
-            </w:pPr>
-            <w:r>
-              <w:rPr>
-                <w:sz w:val="24"/>
-                <w:szCs w:val="24"/>
-              </w:rPr>
-              <w:t>Database</w:t>
-            </w:r>
-          </w:p>
-        </w:tc>
-      </w:tr>
-      <w:tr>
-        <w:tc>
-          <w:tcPr>
-            <w:tcW w:w="2801" w:type="dxa"/>
-            <w:tcBorders>
-              <w:top w:val="single" w:sz="4" w:space="0" w:color="auto"/>
-              <w:left w:val="single" w:sz="4" w:space="0" w:color="auto"/>
-              <w:bottom w:val="single" w:sz="4" w:space="0" w:color="auto"/>
-              <w:right w:val="single" w:sz="4" w:space="0" w:color="auto"/>
-            </w:tcBorders>
-            <w:shd w:val="clear" w:color="auto" w:fill="8EAADB"/>
-            <w:hideMark/>
-          </w:tcPr>
-          <w:p>
-            <w:pPr>
-              <w:spacing w:after="0"/>
-              <w:jc w:val="center"/>
-              <w:rPr>
-                <w:b/>
-                <w:bCs/>
-              </w:rPr>
-            </w:pPr>
-            <w:r>
-              <w:rPr>
-                <w:b/>
-                <w:bCs/>
-              </w:rPr>
-              <w:t>Categorie</w:t>
-            </w:r>
-          </w:p>
-        </w:tc>
-        <w:tc>
-          <w:tcPr>
-            <w:tcW w:w="6343" w:type="dxa"/>
-            <w:tcBorders>
-              <w:top w:val="single" w:sz="4" w:space="0" w:color="auto"/>
-              <w:left w:val="single" w:sz="4" w:space="0" w:color="auto"/>
-              <w:bottom w:val="single" w:sz="4" w:space="0" w:color="auto"/>
-              <w:right w:val="single" w:sz="4" w:space="0" w:color="auto"/>
-            </w:tcBorders>
-            <w:shd w:val="clear" w:color="auto" w:fill="8EAADB"/>
-            <w:hideMark/>
-          </w:tcPr>
-          <w:p>
-            <w:pPr>
-              <w:spacing w:after="0"/>
-              <w:jc w:val="center"/>
-              <w:rPr>
-                <w:b/>
-                <w:bCs/>
-                <w:sz w:val="24"/>
-                <w:szCs w:val="24"/>
-              </w:rPr>
-            </w:pPr>
-            <w:r>
-              <w:rPr>
-                <w:b/>
-                <w:bCs/>
-                <w:sz w:val="24"/>
-                <w:szCs w:val="24"/>
-              </w:rPr>
-              <w:t>Scelte</w:t>
-            </w:r>
-          </w:p>
-        </w:tc>
-      </w:tr>
-      <w:tr>
-        <w:trPr>
-          <w:trHeight w:val="686"/>
-        </w:trPr>
-        <w:tc>
-          <w:tcPr>
-            <w:tcW w:w="2801" w:type="dxa"/>
-            <w:tcBorders>
-              <w:top w:val="single" w:sz="4" w:space="0" w:color="auto"/>
-              <w:left w:val="single" w:sz="4" w:space="0" w:color="auto"/>
-              <w:bottom w:val="single" w:sz="4" w:space="0" w:color="auto"/>
-              <w:right w:val="single" w:sz="4" w:space="0" w:color="auto"/>
-            </w:tcBorders>
-            <w:shd w:val="clear" w:color="auto" w:fill="8EAADB"/>
-            <w:hideMark/>
-          </w:tcPr>
-          <w:p>
-            <w:pPr>
-              <w:spacing w:after="0"/>
-            </w:pPr>
-            <w:r>
-              <w:t>ordine</w:t>
-            </w:r>
-          </w:p>
-        </w:tc>
-        <w:tc>
-          <w:tcPr>
-            <w:tcW w:w="6343" w:type="dxa"/>
-            <w:tcBorders>
-              <w:top w:val="single" w:sz="4" w:space="0" w:color="auto"/>
-              <w:left w:val="single" w:sz="4" w:space="0" w:color="auto"/>
-              <w:bottom w:val="single" w:sz="4" w:space="0" w:color="auto"/>
-              <w:right w:val="single" w:sz="4" w:space="0" w:color="auto"/>
-            </w:tcBorders>
-            <w:hideMark/>
-          </w:tcPr>
-          <w:p>
-            <w:pPr>
-              <w:spacing w:after="0"/>
-              <w:rPr>
-                <w:sz w:val="24"/>
-                <w:szCs w:val="24"/>
-              </w:rPr>
-            </w:pPr>
-            <w:r>
-              <w:rPr>
-                <w:sz w:val="24"/>
-                <w:szCs w:val="24"/>
-              </w:rPr>
-              <w:t>O1: ordine non vuoto e non null</w:t>
-            </w:r>
-          </w:p>
-        </w:tc>
-      </w:tr>
-    </w:tbl>
-    <w:p>
-      <w:pPr>
-        <w:ind w:firstLine="708"/>
-        <w:rPr>
-          <w:b/>
-          <w:bCs/>
-        </w:rPr>
-      </w:pPr>
-      <w:r>
-        <w:rPr>
-          <w:b/>
-          <w:bCs/>
-        </w:rPr>
-        <w:t>Test Frame</w:t>
-      </w:r>
-    </w:p>
-    <w:tbl>
-      <w:tblPr>
-        <w:tblW w:w="0" w:type="auto"/>
-        <w:tblInd w:w="709" w:type="dxa"/>
-        <w:tblBorders>
-          <w:top w:val="single" w:sz="4" w:space="0" w:color="auto"/>
-          <w:left w:val="single" w:sz="4" w:space="0" w:color="auto"/>
-          <w:bottom w:val="single" w:sz="4" w:space="0" w:color="auto"/>
-          <w:right w:val="single" w:sz="4" w:space="0" w:color="auto"/>
-          <w:insideH w:val="single" w:sz="4" w:space="0" w:color="auto"/>
-          <w:insideV w:val="single" w:sz="4" w:space="0" w:color="auto"/>
-        </w:tblBorders>
-        <w:tblLook w:val="04A0" w:firstRow="1" w:lastRow="0" w:firstColumn="1" w:lastColumn="0" w:noHBand="0" w:noVBand="1"/>
-      </w:tblPr>
-      <w:tblGrid>
-        <w:gridCol w:w="4570"/>
-        <w:gridCol w:w="4574"/>
-      </w:tblGrid>
-      <w:tr>
-        <w:tc>
-          <w:tcPr>
-            <w:tcW w:w="4570" w:type="dxa"/>
-            <w:tcBorders>
-              <w:top w:val="single" w:sz="4" w:space="0" w:color="auto"/>
-              <w:left w:val="single" w:sz="4" w:space="0" w:color="auto"/>
-              <w:bottom w:val="single" w:sz="4" w:space="0" w:color="auto"/>
-              <w:right w:val="single" w:sz="4" w:space="0" w:color="auto"/>
-            </w:tcBorders>
-            <w:shd w:val="clear" w:color="auto" w:fill="8EAADB"/>
-            <w:hideMark/>
-          </w:tcPr>
-          <w:p>
-            <w:pPr>
-              <w:spacing w:after="0"/>
-              <w:rPr>
-                <w:b/>
-                <w:bCs/>
-              </w:rPr>
-            </w:pPr>
-            <w:r>
-              <w:rPr>
-                <w:b/>
-                <w:bCs/>
-              </w:rPr>
-              <w:t>Combinazione</w:t>
-            </w:r>
-          </w:p>
-        </w:tc>
-        <w:tc>
-          <w:tcPr>
-            <w:tcW w:w="4574" w:type="dxa"/>
-            <w:tcBorders>
-              <w:top w:val="single" w:sz="4" w:space="0" w:color="auto"/>
-              <w:left w:val="single" w:sz="4" w:space="0" w:color="auto"/>
-              <w:bottom w:val="single" w:sz="4" w:space="0" w:color="auto"/>
-              <w:right w:val="single" w:sz="4" w:space="0" w:color="auto"/>
-            </w:tcBorders>
-            <w:shd w:val="clear" w:color="auto" w:fill="8EAADB"/>
-            <w:hideMark/>
-          </w:tcPr>
-          <w:p>
-            <w:pPr>
-              <w:spacing w:after="0"/>
-              <w:rPr>
-                <w:b/>
-                <w:bCs/>
-              </w:rPr>
-            </w:pPr>
-            <w:r>
-              <w:rPr>
-                <w:b/>
-                <w:bCs/>
-              </w:rPr>
-              <w:t>Oracolo</w:t>
-            </w:r>
-          </w:p>
-        </w:tc>
-      </w:tr>
-      <w:tr>
-        <w:tc>
-          <w:tcPr>
-            <w:tcW w:w="4570" w:type="dxa"/>
-            <w:tcBorders>
-              <w:top w:val="single" w:sz="4" w:space="0" w:color="auto"/>
-              <w:left w:val="single" w:sz="4" w:space="0" w:color="auto"/>
-              <w:bottom w:val="single" w:sz="4" w:space="0" w:color="auto"/>
-              <w:right w:val="single" w:sz="4" w:space="0" w:color="auto"/>
-            </w:tcBorders>
-            <w:vAlign w:val="center"/>
-            <w:hideMark/>
-          </w:tcPr>
-          <w:p>
-            <w:pPr>
-              <w:spacing w:after="0"/>
-              <w:jc w:val="center"/>
-            </w:pPr>
-            <w:r>
-              <w:lastRenderedPageBreak/>
-              <w:t xml:space="preserve">O1 </w:t>
-            </w:r>
-          </w:p>
-        </w:tc>
-        <w:tc>
-          <w:tcPr>
-            <w:tcW w:w="4574" w:type="dxa"/>
-            <w:tcBorders>
-              <w:top w:val="single" w:sz="4" w:space="0" w:color="auto"/>
-              <w:left w:val="single" w:sz="4" w:space="0" w:color="auto"/>
-              <w:bottom w:val="single" w:sz="4" w:space="0" w:color="auto"/>
-              <w:right w:val="single" w:sz="4" w:space="0" w:color="auto"/>
-            </w:tcBorders>
-            <w:hideMark/>
-          </w:tcPr>
-          <w:p>
-            <w:pPr>
-              <w:spacing w:after="0"/>
-            </w:pPr>
-            <w:r>
-              <w:t>Viene restituita una lista contenente tutte le righe dell’ordine</w:t>
-            </w:r>
-          </w:p>
-        </w:tc>
-      </w:tr>
-    </w:tbl>
-    <w:p/>
-    <w:p>
-      <w:pPr>
-        <w:pStyle w:val="Titolo4"/>
-        <w:numPr>
-          <w:ilvl w:val="0"/>
-          <w:numId w:val="0"/>
-        </w:numPr>
-        <w:rPr>
-          <w:color w:val="000000" w:themeColor="text1"/>
-        </w:rPr>
-      </w:pPr>
-      <w:r>
-        <w:rPr>
-          <w:color w:val="000000" w:themeColor="text1"/>
-        </w:rPr>
-        <w:t>TCU</w:t>
-      </w:r>
-      <w:r>
-        <w:rPr>
-          <w:color w:val="000000" w:themeColor="text1"/>
-        </w:rPr>
-        <w:t>8</w:t>
-      </w:r>
-      <w:r>
-        <w:rPr>
-          <w:color w:val="000000" w:themeColor="text1"/>
-        </w:rPr>
-        <w:t>_</w:t>
-      </w:r>
-      <w:r>
-        <w:rPr>
-          <w:color w:val="000000" w:themeColor="text1"/>
-        </w:rPr>
-        <w:t>9</w:t>
-      </w:r>
-      <w:r>
-        <w:rPr>
-          <w:color w:val="000000" w:themeColor="text1"/>
-        </w:rPr>
-        <w:t xml:space="preserve"> doSaveOrdineSingolo</w:t>
-      </w:r>
-      <w:r>
-        <w:rPr>
-          <w:color w:val="000000" w:themeColor="text1"/>
-        </w:rPr>
-        <w:t>Associato</w:t>
-      </w:r>
-      <w:r>
-        <w:rPr>
-          <w:color w:val="000000" w:themeColor="text1"/>
-        </w:rPr>
-        <w:t>(ordineSingolo)</w:t>
-      </w:r>
-    </w:p>
-    <w:tbl>
-      <w:tblPr>
-        <w:tblW w:w="0" w:type="auto"/>
-        <w:tblInd w:w="709" w:type="dxa"/>
-        <w:tblBorders>
-          <w:top w:val="single" w:sz="4" w:space="0" w:color="auto"/>
-          <w:left w:val="single" w:sz="4" w:space="0" w:color="auto"/>
-          <w:bottom w:val="single" w:sz="4" w:space="0" w:color="auto"/>
-          <w:right w:val="single" w:sz="4" w:space="0" w:color="auto"/>
-          <w:insideH w:val="single" w:sz="4" w:space="0" w:color="auto"/>
-          <w:insideV w:val="single" w:sz="4" w:space="0" w:color="auto"/>
-        </w:tblBorders>
-        <w:tblLook w:val="04A0" w:firstRow="1" w:lastRow="0" w:firstColumn="1" w:lastColumn="0" w:noHBand="0" w:noVBand="1"/>
-      </w:tblPr>
-      <w:tblGrid>
-        <w:gridCol w:w="2801"/>
-        <w:gridCol w:w="6343"/>
-      </w:tblGrid>
-      <w:tr>
-        <w:tc>
-          <w:tcPr>
-            <w:tcW w:w="2801" w:type="dxa"/>
-            <w:tcBorders>
-              <w:top w:val="single" w:sz="4" w:space="0" w:color="auto"/>
-              <w:left w:val="single" w:sz="4" w:space="0" w:color="auto"/>
-              <w:bottom w:val="single" w:sz="4" w:space="0" w:color="auto"/>
-              <w:right w:val="single" w:sz="4" w:space="0" w:color="auto"/>
-            </w:tcBorders>
-            <w:shd w:val="clear" w:color="auto" w:fill="8EAADB"/>
-            <w:hideMark/>
-          </w:tcPr>
-          <w:p>
-            <w:pPr>
-              <w:spacing w:after="0"/>
-              <w:rPr>
-                <w:b/>
-                <w:bCs/>
-              </w:rPr>
-            </w:pPr>
-            <w:r>
-              <w:rPr>
-                <w:b/>
-                <w:bCs/>
-              </w:rPr>
-              <w:t>Parametri</w:t>
-            </w:r>
-          </w:p>
-        </w:tc>
-        <w:tc>
-          <w:tcPr>
-            <w:tcW w:w="6343" w:type="dxa"/>
-            <w:tcBorders>
-              <w:top w:val="single" w:sz="4" w:space="0" w:color="auto"/>
-              <w:left w:val="single" w:sz="4" w:space="0" w:color="auto"/>
-              <w:bottom w:val="single" w:sz="4" w:space="0" w:color="auto"/>
-              <w:right w:val="single" w:sz="4" w:space="0" w:color="auto"/>
-            </w:tcBorders>
-            <w:hideMark/>
-          </w:tcPr>
-          <w:p>
-            <w:pPr>
-              <w:spacing w:after="0"/>
-              <w:rPr>
-                <w:sz w:val="24"/>
-                <w:szCs w:val="24"/>
-              </w:rPr>
-            </w:pPr>
-            <w:r>
-              <w:rPr>
-                <w:sz w:val="24"/>
-                <w:szCs w:val="24"/>
-              </w:rPr>
-              <w:t>ordine</w:t>
-            </w:r>
-          </w:p>
-        </w:tc>
-      </w:tr>
-      <w:tr>
-        <w:tc>
-          <w:tcPr>
-            <w:tcW w:w="2801" w:type="dxa"/>
-            <w:tcBorders>
-              <w:top w:val="single" w:sz="4" w:space="0" w:color="auto"/>
-              <w:left w:val="single" w:sz="4" w:space="0" w:color="auto"/>
-              <w:bottom w:val="single" w:sz="4" w:space="0" w:color="auto"/>
-              <w:right w:val="single" w:sz="4" w:space="0" w:color="auto"/>
-            </w:tcBorders>
-            <w:shd w:val="clear" w:color="auto" w:fill="8EAADB"/>
-            <w:hideMark/>
-          </w:tcPr>
-          <w:p>
-            <w:pPr>
-              <w:spacing w:after="0"/>
-              <w:rPr>
-                <w:b/>
-                <w:bCs/>
-              </w:rPr>
-            </w:pPr>
-            <w:r>
-              <w:rPr>
-                <w:b/>
-                <w:bCs/>
-              </w:rPr>
-              <w:t>Oggetti dell’ambiente</w:t>
-            </w:r>
-          </w:p>
-        </w:tc>
-        <w:tc>
-          <w:tcPr>
-            <w:tcW w:w="6343" w:type="dxa"/>
-            <w:tcBorders>
-              <w:top w:val="single" w:sz="4" w:space="0" w:color="auto"/>
-              <w:left w:val="single" w:sz="4" w:space="0" w:color="auto"/>
-              <w:bottom w:val="single" w:sz="4" w:space="0" w:color="auto"/>
-              <w:right w:val="single" w:sz="4" w:space="0" w:color="auto"/>
-            </w:tcBorders>
-            <w:hideMark/>
-          </w:tcPr>
-          <w:p>
-            <w:pPr>
-              <w:spacing w:after="0"/>
-              <w:rPr>
-                <w:sz w:val="24"/>
-                <w:szCs w:val="24"/>
-              </w:rPr>
-            </w:pPr>
-            <w:r>
-              <w:rPr>
-                <w:sz w:val="24"/>
-                <w:szCs w:val="24"/>
-              </w:rPr>
-              <w:t>Database</w:t>
-            </w:r>
-          </w:p>
-        </w:tc>
-      </w:tr>
-      <w:tr>
-        <w:tc>
-          <w:tcPr>
-            <w:tcW w:w="2801" w:type="dxa"/>
-            <w:tcBorders>
-              <w:top w:val="single" w:sz="4" w:space="0" w:color="auto"/>
-              <w:left w:val="single" w:sz="4" w:space="0" w:color="auto"/>
-              <w:bottom w:val="single" w:sz="4" w:space="0" w:color="auto"/>
-              <w:right w:val="single" w:sz="4" w:space="0" w:color="auto"/>
-            </w:tcBorders>
-            <w:shd w:val="clear" w:color="auto" w:fill="8EAADB"/>
-            <w:hideMark/>
-          </w:tcPr>
-          <w:p>
-            <w:pPr>
-              <w:spacing w:after="0"/>
-              <w:jc w:val="center"/>
-              <w:rPr>
-                <w:b/>
-                <w:bCs/>
-              </w:rPr>
-            </w:pPr>
-            <w:r>
-              <w:rPr>
-                <w:b/>
-                <w:bCs/>
-              </w:rPr>
-              <w:t>Categorie</w:t>
-            </w:r>
-          </w:p>
-        </w:tc>
-        <w:tc>
-          <w:tcPr>
-            <w:tcW w:w="6343" w:type="dxa"/>
-            <w:tcBorders>
-              <w:top w:val="single" w:sz="4" w:space="0" w:color="auto"/>
-              <w:left w:val="single" w:sz="4" w:space="0" w:color="auto"/>
-              <w:bottom w:val="single" w:sz="4" w:space="0" w:color="auto"/>
-              <w:right w:val="single" w:sz="4" w:space="0" w:color="auto"/>
-            </w:tcBorders>
-            <w:shd w:val="clear" w:color="auto" w:fill="8EAADB"/>
-            <w:hideMark/>
-          </w:tcPr>
-          <w:p>
-            <w:pPr>
-              <w:spacing w:after="0"/>
-              <w:jc w:val="center"/>
-              <w:rPr>
-                <w:b/>
-                <w:bCs/>
-                <w:sz w:val="24"/>
-                <w:szCs w:val="24"/>
-              </w:rPr>
-            </w:pPr>
-            <w:r>
-              <w:rPr>
-                <w:b/>
-                <w:bCs/>
-                <w:sz w:val="24"/>
-                <w:szCs w:val="24"/>
-              </w:rPr>
-              <w:t>Scelte</w:t>
-            </w:r>
-          </w:p>
-        </w:tc>
-      </w:tr>
-      <w:tr>
-        <w:trPr>
-          <w:trHeight w:val="686"/>
-        </w:trPr>
-        <w:tc>
-          <w:tcPr>
-            <w:tcW w:w="2801" w:type="dxa"/>
-            <w:tcBorders>
-              <w:top w:val="single" w:sz="4" w:space="0" w:color="auto"/>
-              <w:left w:val="single" w:sz="4" w:space="0" w:color="auto"/>
-              <w:bottom w:val="single" w:sz="4" w:space="0" w:color="auto"/>
-              <w:right w:val="single" w:sz="4" w:space="0" w:color="auto"/>
-            </w:tcBorders>
-            <w:shd w:val="clear" w:color="auto" w:fill="8EAADB"/>
-            <w:hideMark/>
-          </w:tcPr>
-          <w:p>
-            <w:pPr>
-              <w:spacing w:after="0"/>
-            </w:pPr>
-            <w:r>
-              <w:t>ordine</w:t>
-            </w:r>
-          </w:p>
-        </w:tc>
-        <w:tc>
-          <w:tcPr>
-            <w:tcW w:w="6343" w:type="dxa"/>
-            <w:tcBorders>
-              <w:top w:val="single" w:sz="4" w:space="0" w:color="auto"/>
-              <w:left w:val="single" w:sz="4" w:space="0" w:color="auto"/>
-              <w:bottom w:val="single" w:sz="4" w:space="0" w:color="auto"/>
-              <w:right w:val="single" w:sz="4" w:space="0" w:color="auto"/>
-            </w:tcBorders>
-            <w:hideMark/>
-          </w:tcPr>
-          <w:p>
-            <w:pPr>
-              <w:spacing w:after="0"/>
-              <w:rPr>
-                <w:sz w:val="24"/>
-                <w:szCs w:val="24"/>
-              </w:rPr>
-            </w:pPr>
-            <w:r>
-              <w:rPr>
-                <w:sz w:val="24"/>
-                <w:szCs w:val="24"/>
-              </w:rPr>
-              <w:t>O1: ordine non vuoto e non null</w:t>
-            </w:r>
-          </w:p>
-        </w:tc>
-      </w:tr>
-    </w:tbl>
-    <w:p>
-      <w:pPr>
-        <w:ind w:firstLine="708"/>
-        <w:rPr>
-          <w:b/>
-          <w:bCs/>
-        </w:rPr>
-      </w:pPr>
-      <w:r>
-        <w:rPr>
-          <w:b/>
-          <w:bCs/>
-        </w:rPr>
-        <w:t>Test Frame</w:t>
-      </w:r>
-    </w:p>
-    <w:tbl>
-      <w:tblPr>
-        <w:tblW w:w="0" w:type="auto"/>
-        <w:tblInd w:w="709" w:type="dxa"/>
-        <w:tblBorders>
-          <w:top w:val="single" w:sz="4" w:space="0" w:color="auto"/>
-          <w:left w:val="single" w:sz="4" w:space="0" w:color="auto"/>
-          <w:bottom w:val="single" w:sz="4" w:space="0" w:color="auto"/>
-          <w:right w:val="single" w:sz="4" w:space="0" w:color="auto"/>
-          <w:insideH w:val="single" w:sz="4" w:space="0" w:color="auto"/>
-          <w:insideV w:val="single" w:sz="4" w:space="0" w:color="auto"/>
-        </w:tblBorders>
-        <w:tblLook w:val="04A0" w:firstRow="1" w:lastRow="0" w:firstColumn="1" w:lastColumn="0" w:noHBand="0" w:noVBand="1"/>
-      </w:tblPr>
-      <w:tblGrid>
-        <w:gridCol w:w="4570"/>
-        <w:gridCol w:w="4574"/>
-      </w:tblGrid>
-      <w:tr>
-        <w:tc>
-          <w:tcPr>
-            <w:tcW w:w="4570" w:type="dxa"/>
-            <w:tcBorders>
-              <w:top w:val="single" w:sz="4" w:space="0" w:color="auto"/>
-              <w:left w:val="single" w:sz="4" w:space="0" w:color="auto"/>
-              <w:bottom w:val="single" w:sz="4" w:space="0" w:color="auto"/>
-              <w:right w:val="single" w:sz="4" w:space="0" w:color="auto"/>
-            </w:tcBorders>
-            <w:shd w:val="clear" w:color="auto" w:fill="8EAADB"/>
-            <w:hideMark/>
-          </w:tcPr>
-          <w:p>
-            <w:pPr>
-              <w:spacing w:after="0"/>
-              <w:rPr>
-                <w:b/>
-                <w:bCs/>
-              </w:rPr>
-            </w:pPr>
-            <w:r>
-              <w:rPr>
-                <w:b/>
-                <w:bCs/>
-              </w:rPr>
-              <w:t>Combinazione</w:t>
-            </w:r>
-          </w:p>
-        </w:tc>
-        <w:tc>
-          <w:tcPr>
-            <w:tcW w:w="4574" w:type="dxa"/>
-            <w:tcBorders>
-              <w:top w:val="single" w:sz="4" w:space="0" w:color="auto"/>
-              <w:left w:val="single" w:sz="4" w:space="0" w:color="auto"/>
-              <w:bottom w:val="single" w:sz="4" w:space="0" w:color="auto"/>
-              <w:right w:val="single" w:sz="4" w:space="0" w:color="auto"/>
-            </w:tcBorders>
-            <w:shd w:val="clear" w:color="auto" w:fill="8EAADB"/>
-            <w:hideMark/>
-          </w:tcPr>
-          <w:p>
-            <w:pPr>
-              <w:spacing w:after="0"/>
-              <w:rPr>
-                <w:b/>
-                <w:bCs/>
-              </w:rPr>
-            </w:pPr>
-            <w:r>
-              <w:rPr>
-                <w:b/>
-                <w:bCs/>
-              </w:rPr>
-              <w:t>Oracolo</w:t>
-            </w:r>
-          </w:p>
-        </w:tc>
-      </w:tr>
-      <w:tr>
-        <w:tc>
-          <w:tcPr>
-            <w:tcW w:w="4570" w:type="dxa"/>
-            <w:tcBorders>
-              <w:top w:val="single" w:sz="4" w:space="0" w:color="auto"/>
-              <w:left w:val="single" w:sz="4" w:space="0" w:color="auto"/>
-              <w:bottom w:val="single" w:sz="4" w:space="0" w:color="auto"/>
-              <w:right w:val="single" w:sz="4" w:space="0" w:color="auto"/>
-            </w:tcBorders>
-            <w:vAlign w:val="center"/>
-            <w:hideMark/>
-          </w:tcPr>
-          <w:p>
-            <w:pPr>
-              <w:spacing w:after="0"/>
-              <w:jc w:val="center"/>
-            </w:pPr>
-            <w:r>
-              <w:t xml:space="preserve">O1 </w:t>
-            </w:r>
-          </w:p>
-        </w:tc>
-        <w:tc>
-          <w:tcPr>
-            <w:tcW w:w="4574" w:type="dxa"/>
-            <w:tcBorders>
-              <w:top w:val="single" w:sz="4" w:space="0" w:color="auto"/>
-              <w:left w:val="single" w:sz="4" w:space="0" w:color="auto"/>
-              <w:bottom w:val="single" w:sz="4" w:space="0" w:color="auto"/>
-              <w:right w:val="single" w:sz="4" w:space="0" w:color="auto"/>
-            </w:tcBorders>
-            <w:hideMark/>
-          </w:tcPr>
-          <w:p>
-            <w:pPr>
-              <w:spacing w:after="0"/>
-              <w:rPr>
-                <w:u w:val="single"/>
-              </w:rPr>
-            </w:pPr>
-            <w:r>
-              <w:t>Viene aggiunta una riga all’ordine per ogni prodotto acquistato</w:t>
             </w:r>
           </w:p>
         </w:tc>
@@ -33118,6 +32260,7 @@
               <w:spacing w:after="0"/>
             </w:pPr>
             <w:r>
+              <w:lastRenderedPageBreak/>
               <w:t>Password</w:t>
             </w:r>
           </w:p>
@@ -33507,13 +32650,7 @@
               <w:spacing w:after="0"/>
             </w:pPr>
             <w:r>
-              <w:t xml:space="preserve">Il gestore </w:t>
-            </w:r>
-            <w:r>
-              <w:t>degli Ordini</w:t>
-            </w:r>
-            <w:r>
-              <w:t xml:space="preserve"> non viene salvato nel Database, viene restituito </w:t>
+              <w:t xml:space="preserve">Il gestore degli Ordini non viene salvato nel Database, viene restituito </w:t>
             </w:r>
             <w:r>
               <w:rPr>
@@ -33828,7 +32965,6 @@
               <w:rPr>
                 <w:color w:val="000000" w:themeColor="text1"/>
               </w:rPr>
-              <w:lastRenderedPageBreak/>
               <w:t>gestore</w:t>
             </w:r>
             <w:r>
@@ -34752,6 +33888,7 @@
           <w:b/>
           <w:bCs/>
         </w:rPr>
+        <w:lastRenderedPageBreak/>
         <w:t>Test Frame</w:t>
       </w:r>
     </w:p>
@@ -35432,7 +34569,6 @@
                 <w:b/>
                 <w:bCs/>
               </w:rPr>
-              <w:lastRenderedPageBreak/>
               <w:t>Combinazione</w:t>
             </w:r>
           </w:p>
@@ -35616,8 +34752,12 @@
     </w:tbl>
     <w:p/>
     <w:sectPr>
-      <w:headerReference w:type="default" r:id="rId8"/>
-      <w:footerReference w:type="default" r:id="rId9"/>
+      <w:headerReference w:type="even" r:id="rId8"/>
+      <w:headerReference w:type="default" r:id="rId9"/>
+      <w:footerReference w:type="even" r:id="rId10"/>
+      <w:footerReference w:type="default" r:id="rId11"/>
+      <w:headerReference w:type="first" r:id="rId12"/>
+      <w:footerReference w:type="first" r:id="rId13"/>
       <w:pgSz w:w="11906" w:h="16838"/>
       <w:pgMar w:top="1417" w:right="1134" w:bottom="1134" w:left="1134" w:header="708" w:footer="708" w:gutter="0"/>
       <w:cols w:space="708"/>
@@ -35654,6 +34794,16 @@
 </file>
 
 <file path=word/footer1.xml><?xml version="1.0" encoding="utf-8"?>
+<w:ftr xmlns:wpc="http://schemas.microsoft.com/office/word/2010/wordprocessingCanvas" xmlns:cx="http://schemas.microsoft.com/office/drawing/2014/chartex" xmlns:cx1="http://schemas.microsoft.com/office/drawing/2015/9/8/chartex" xmlns:cx2="http://schemas.microsoft.com/office/drawing/2015/10/21/chartex" xmlns:cx3="http://schemas.microsoft.com/office/drawing/2016/5/9/chartex" xmlns:cx4="http://schemas.microsoft.com/office/drawing/2016/5/10/chartex" xmlns:cx5="http://schemas.microsoft.com/office/drawing/2016/5/11/chartex" xmlns:cx6="http://schemas.microsoft.com/office/drawing/2016/5/12/chartex" xmlns:cx7="http://schemas.microsoft.com/office/drawing/2016/5/13/chartex" xmlns:cx8="http://schemas.microsoft.com/office/drawing/2016/5/14/chartex" xmlns:mc="http://schemas.openxmlformats.org/markup-compatibility/2006" xmlns:aink="http://schemas.microsoft.com/office/drawing/2016/ink" xmlns:am3d="http://schemas.microsoft.com/office/drawing/2017/model3d" xmlns:o="urn:schemas-microsoft-com:office:office" xmlns:oel="http://schemas.microsoft.com/office/2019/extlst" xmlns:r="http://schemas.openxmlformats.org/officeDocument/2006/relationships" xmlns:m="http://schemas.openxmlformats.org/officeDocument/2006/math" xmlns:v="urn:schemas-microsoft-com:vml" xmlns:wp14="http://schemas.microsoft.com/office/word/2010/wordprocessingDrawing" xmlns:wp="http://schemas.openxmlformats.org/drawingml/2006/wordprocessingDrawing" xmlns:w10="urn:schemas-microsoft-com:office:word" xmlns:w="http://schemas.openxmlformats.org/wordprocessingml/2006/main" xmlns:w14="http://schemas.microsoft.com/office/word/2010/wordml" xmlns:w15="http://schemas.microsoft.com/office/word/2012/wordml" xmlns:w16cex="http://schemas.microsoft.com/office/word/2018/wordml/cex" xmlns:w16cid="http://schemas.microsoft.com/office/word/2016/wordml/cid" xmlns:w16="http://schemas.microsoft.com/office/word/2018/wordml" xmlns:w16sdtdh="http://schemas.microsoft.com/office/word/2020/wordml/sdtdatahash" xmlns:w16se="http://schemas.microsoft.com/office/word/2015/wordml/symex" xmlns:wpg="http://schemas.microsoft.com/office/word/2010/wordprocessingGroup" xmlns:wpi="http://schemas.microsoft.com/office/word/2010/wordprocessingInk" xmlns:wne="http://schemas.microsoft.com/office/word/2006/wordml" xmlns:wps="http://schemas.microsoft.com/office/word/2010/wordprocessingShape" mc:Ignorable="w14 w15 w16se w16cid w16 w16cex w16sdtdh wp14">
+  <w:p>
+    <w:pPr>
+      <w:pStyle w:val="Pidipagina"/>
+    </w:pPr>
+  </w:p>
+</w:ftr>
+</file>
+
+<file path=word/footer2.xml><?xml version="1.0" encoding="utf-8"?>
 <w:ftr xmlns:wpc="http://schemas.microsoft.com/office/word/2010/wordprocessingCanvas" xmlns:cx="http://schemas.microsoft.com/office/drawing/2014/chartex" xmlns:cx1="http://schemas.microsoft.com/office/drawing/2015/9/8/chartex" xmlns:cx2="http://schemas.microsoft.com/office/drawing/2015/10/21/chartex" xmlns:cx3="http://schemas.microsoft.com/office/drawing/2016/5/9/chartex" xmlns:cx4="http://schemas.microsoft.com/office/drawing/2016/5/10/chartex" xmlns:cx5="http://schemas.microsoft.com/office/drawing/2016/5/11/chartex" xmlns:cx6="http://schemas.microsoft.com/office/drawing/2016/5/12/chartex" xmlns:cx7="http://schemas.microsoft.com/office/drawing/2016/5/13/chartex" xmlns:cx8="http://schemas.microsoft.com/office/drawing/2016/5/14/chartex" xmlns:mc="http://schemas.openxmlformats.org/markup-compatibility/2006" xmlns:aink="http://schemas.microsoft.com/office/drawing/2016/ink" xmlns:am3d="http://schemas.microsoft.com/office/drawing/2017/model3d" xmlns:o="urn:schemas-microsoft-com:office:office" xmlns:oel="http://schemas.microsoft.com/office/2019/extlst" xmlns:r="http://schemas.openxmlformats.org/officeDocument/2006/relationships" xmlns:m="http://schemas.openxmlformats.org/officeDocument/2006/math" xmlns:v="urn:schemas-microsoft-com:vml" xmlns:wp14="http://schemas.microsoft.com/office/word/2010/wordprocessingDrawing" xmlns:wp="http://schemas.openxmlformats.org/drawingml/2006/wordprocessingDrawing" xmlns:w10="urn:schemas-microsoft-com:office:word" xmlns:w="http://schemas.openxmlformats.org/wordprocessingml/2006/main" xmlns:w14="http://schemas.microsoft.com/office/word/2010/wordml" xmlns:w15="http://schemas.microsoft.com/office/word/2012/wordml" xmlns:w16cex="http://schemas.microsoft.com/office/word/2018/wordml/cex" xmlns:w16cid="http://schemas.microsoft.com/office/word/2016/wordml/cid" xmlns:w16="http://schemas.microsoft.com/office/word/2018/wordml" xmlns:w16sdtdh="http://schemas.microsoft.com/office/word/2020/wordml/sdtdatahash" xmlns:w16se="http://schemas.microsoft.com/office/word/2015/wordml/symex" xmlns:wpg="http://schemas.microsoft.com/office/word/2010/wordprocessingGroup" xmlns:wpi="http://schemas.microsoft.com/office/word/2010/wordprocessingInk" xmlns:wne="http://schemas.microsoft.com/office/word/2006/wordml" xmlns:wps="http://schemas.microsoft.com/office/word/2010/wordprocessingShape" mc:Ignorable="w14 w15 w16se w16cid w16 w16cex w16sdtdh wp14">
   <w:tbl>
     <w:tblPr>
@@ -35773,6 +34923,16 @@
 </w:ftr>
 </file>
 
+<file path=word/footer3.xml><?xml version="1.0" encoding="utf-8"?>
+<w:ftr xmlns:wpc="http://schemas.microsoft.com/office/word/2010/wordprocessingCanvas" xmlns:cx="http://schemas.microsoft.com/office/drawing/2014/chartex" xmlns:cx1="http://schemas.microsoft.com/office/drawing/2015/9/8/chartex" xmlns:cx2="http://schemas.microsoft.com/office/drawing/2015/10/21/chartex" xmlns:cx3="http://schemas.microsoft.com/office/drawing/2016/5/9/chartex" xmlns:cx4="http://schemas.microsoft.com/office/drawing/2016/5/10/chartex" xmlns:cx5="http://schemas.microsoft.com/office/drawing/2016/5/11/chartex" xmlns:cx6="http://schemas.microsoft.com/office/drawing/2016/5/12/chartex" xmlns:cx7="http://schemas.microsoft.com/office/drawing/2016/5/13/chartex" xmlns:cx8="http://schemas.microsoft.com/office/drawing/2016/5/14/chartex" xmlns:mc="http://schemas.openxmlformats.org/markup-compatibility/2006" xmlns:aink="http://schemas.microsoft.com/office/drawing/2016/ink" xmlns:am3d="http://schemas.microsoft.com/office/drawing/2017/model3d" xmlns:o="urn:schemas-microsoft-com:office:office" xmlns:oel="http://schemas.microsoft.com/office/2019/extlst" xmlns:r="http://schemas.openxmlformats.org/officeDocument/2006/relationships" xmlns:m="http://schemas.openxmlformats.org/officeDocument/2006/math" xmlns:v="urn:schemas-microsoft-com:vml" xmlns:wp14="http://schemas.microsoft.com/office/word/2010/wordprocessingDrawing" xmlns:wp="http://schemas.openxmlformats.org/drawingml/2006/wordprocessingDrawing" xmlns:w10="urn:schemas-microsoft-com:office:word" xmlns:w="http://schemas.openxmlformats.org/wordprocessingml/2006/main" xmlns:w14="http://schemas.microsoft.com/office/word/2010/wordml" xmlns:w15="http://schemas.microsoft.com/office/word/2012/wordml" xmlns:w16cex="http://schemas.microsoft.com/office/word/2018/wordml/cex" xmlns:w16cid="http://schemas.microsoft.com/office/word/2016/wordml/cid" xmlns:w16="http://schemas.microsoft.com/office/word/2018/wordml" xmlns:w16sdtdh="http://schemas.microsoft.com/office/word/2020/wordml/sdtdatahash" xmlns:w16se="http://schemas.microsoft.com/office/word/2015/wordml/symex" xmlns:wpg="http://schemas.microsoft.com/office/word/2010/wordprocessingGroup" xmlns:wpi="http://schemas.microsoft.com/office/word/2010/wordprocessingInk" xmlns:wne="http://schemas.microsoft.com/office/word/2006/wordml" xmlns:wps="http://schemas.microsoft.com/office/word/2010/wordprocessingShape" mc:Ignorable="w14 w15 w16se w16cid w16 w16cex w16sdtdh wp14">
+  <w:p>
+    <w:pPr>
+      <w:pStyle w:val="Pidipagina"/>
+    </w:pPr>
+  </w:p>
+</w:ftr>
+</file>
+
 <file path=word/footnotes.xml><?xml version="1.0" encoding="utf-8"?>
 <w:footnotes xmlns:wpc="http://schemas.microsoft.com/office/word/2010/wordprocessingCanvas" xmlns:cx="http://schemas.microsoft.com/office/drawing/2014/chartex" xmlns:cx1="http://schemas.microsoft.com/office/drawing/2015/9/8/chartex" xmlns:cx2="http://schemas.microsoft.com/office/drawing/2015/10/21/chartex" xmlns:cx3="http://schemas.microsoft.com/office/drawing/2016/5/9/chartex" xmlns:cx4="http://schemas.microsoft.com/office/drawing/2016/5/10/chartex" xmlns:cx5="http://schemas.microsoft.com/office/drawing/2016/5/11/chartex" xmlns:cx6="http://schemas.microsoft.com/office/drawing/2016/5/12/chartex" xmlns:cx7="http://schemas.microsoft.com/office/drawing/2016/5/13/chartex" xmlns:cx8="http://schemas.microsoft.com/office/drawing/2016/5/14/chartex" xmlns:mc="http://schemas.openxmlformats.org/markup-compatibility/2006" xmlns:aink="http://schemas.microsoft.com/office/drawing/2016/ink" xmlns:am3d="http://schemas.microsoft.com/office/drawing/2017/model3d" xmlns:o="urn:schemas-microsoft-com:office:office" xmlns:oel="http://schemas.microsoft.com/office/2019/extlst" xmlns:r="http://schemas.openxmlformats.org/officeDocument/2006/relationships" xmlns:m="http://schemas.openxmlformats.org/officeDocument/2006/math" xmlns:v="urn:schemas-microsoft-com:vml" xmlns:wp14="http://schemas.microsoft.com/office/word/2010/wordprocessingDrawing" xmlns:wp="http://schemas.openxmlformats.org/drawingml/2006/wordprocessingDrawing" xmlns:w10="urn:schemas-microsoft-com:office:word" xmlns:w="http://schemas.openxmlformats.org/wordprocessingml/2006/main" xmlns:w14="http://schemas.microsoft.com/office/word/2010/wordml" xmlns:w15="http://schemas.microsoft.com/office/word/2012/wordml" xmlns:w16cex="http://schemas.microsoft.com/office/word/2018/wordml/cex" xmlns:w16cid="http://schemas.microsoft.com/office/word/2016/wordml/cid" xmlns:w16="http://schemas.microsoft.com/office/word/2018/wordml" xmlns:w16sdtdh="http://schemas.microsoft.com/office/word/2020/wordml/sdtdatahash" xmlns:w16se="http://schemas.microsoft.com/office/word/2015/wordml/symex" xmlns:wpg="http://schemas.microsoft.com/office/word/2010/wordprocessingGroup" xmlns:wpi="http://schemas.microsoft.com/office/word/2010/wordprocessingInk" xmlns:wne="http://schemas.microsoft.com/office/word/2006/wordml" xmlns:wps="http://schemas.microsoft.com/office/word/2010/wordprocessingShape" mc:Ignorable="w14 w15 w16se w16cid w16 w16cex w16sdtdh wp14">
   <w:footnote w:type="separator" w:id="-1">
@@ -35799,6 +34959,16 @@
 </file>
 
 <file path=word/header1.xml><?xml version="1.0" encoding="utf-8"?>
+<w:hdr xmlns:wpc="http://schemas.microsoft.com/office/word/2010/wordprocessingCanvas" xmlns:cx="http://schemas.microsoft.com/office/drawing/2014/chartex" xmlns:cx1="http://schemas.microsoft.com/office/drawing/2015/9/8/chartex" xmlns:cx2="http://schemas.microsoft.com/office/drawing/2015/10/21/chartex" xmlns:cx3="http://schemas.microsoft.com/office/drawing/2016/5/9/chartex" xmlns:cx4="http://schemas.microsoft.com/office/drawing/2016/5/10/chartex" xmlns:cx5="http://schemas.microsoft.com/office/drawing/2016/5/11/chartex" xmlns:cx6="http://schemas.microsoft.com/office/drawing/2016/5/12/chartex" xmlns:cx7="http://schemas.microsoft.com/office/drawing/2016/5/13/chartex" xmlns:cx8="http://schemas.microsoft.com/office/drawing/2016/5/14/chartex" xmlns:mc="http://schemas.openxmlformats.org/markup-compatibility/2006" xmlns:aink="http://schemas.microsoft.com/office/drawing/2016/ink" xmlns:am3d="http://schemas.microsoft.com/office/drawing/2017/model3d" xmlns:o="urn:schemas-microsoft-com:office:office" xmlns:oel="http://schemas.microsoft.com/office/2019/extlst" xmlns:r="http://schemas.openxmlformats.org/officeDocument/2006/relationships" xmlns:m="http://schemas.openxmlformats.org/officeDocument/2006/math" xmlns:v="urn:schemas-microsoft-com:vml" xmlns:wp14="http://schemas.microsoft.com/office/word/2010/wordprocessingDrawing" xmlns:wp="http://schemas.openxmlformats.org/drawingml/2006/wordprocessingDrawing" xmlns:w10="urn:schemas-microsoft-com:office:word" xmlns:w="http://schemas.openxmlformats.org/wordprocessingml/2006/main" xmlns:w14="http://schemas.microsoft.com/office/word/2010/wordml" xmlns:w15="http://schemas.microsoft.com/office/word/2012/wordml" xmlns:w16cex="http://schemas.microsoft.com/office/word/2018/wordml/cex" xmlns:w16cid="http://schemas.microsoft.com/office/word/2016/wordml/cid" xmlns:w16="http://schemas.microsoft.com/office/word/2018/wordml" xmlns:w16sdtdh="http://schemas.microsoft.com/office/word/2020/wordml/sdtdatahash" xmlns:w16se="http://schemas.microsoft.com/office/word/2015/wordml/symex" xmlns:wpg="http://schemas.microsoft.com/office/word/2010/wordprocessingGroup" xmlns:wpi="http://schemas.microsoft.com/office/word/2010/wordprocessingInk" xmlns:wne="http://schemas.microsoft.com/office/word/2006/wordml" xmlns:wps="http://schemas.microsoft.com/office/word/2010/wordprocessingShape" mc:Ignorable="w14 w15 w16se w16cid w16 w16cex w16sdtdh wp14">
+  <w:p>
+    <w:pPr>
+      <w:pStyle w:val="Intestazione"/>
+    </w:pPr>
+  </w:p>
+</w:hdr>
+</file>
+
+<file path=word/header2.xml><?xml version="1.0" encoding="utf-8"?>
 <w:hdr xmlns:wpc="http://schemas.microsoft.com/office/word/2010/wordprocessingCanvas" xmlns:cx="http://schemas.microsoft.com/office/drawing/2014/chartex" xmlns:cx1="http://schemas.microsoft.com/office/drawing/2015/9/8/chartex" xmlns:cx2="http://schemas.microsoft.com/office/drawing/2015/10/21/chartex" xmlns:cx3="http://schemas.microsoft.com/office/drawing/2016/5/9/chartex" xmlns:cx4="http://schemas.microsoft.com/office/drawing/2016/5/10/chartex" xmlns:cx5="http://schemas.microsoft.com/office/drawing/2016/5/11/chartex" xmlns:cx6="http://schemas.microsoft.com/office/drawing/2016/5/12/chartex" xmlns:cx7="http://schemas.microsoft.com/office/drawing/2016/5/13/chartex" xmlns:cx8="http://schemas.microsoft.com/office/drawing/2016/5/14/chartex" xmlns:mc="http://schemas.openxmlformats.org/markup-compatibility/2006" xmlns:aink="http://schemas.microsoft.com/office/drawing/2016/ink" xmlns:am3d="http://schemas.microsoft.com/office/drawing/2017/model3d" xmlns:o="urn:schemas-microsoft-com:office:office" xmlns:oel="http://schemas.microsoft.com/office/2019/extlst" xmlns:r="http://schemas.openxmlformats.org/officeDocument/2006/relationships" xmlns:m="http://schemas.openxmlformats.org/officeDocument/2006/math" xmlns:v="urn:schemas-microsoft-com:vml" xmlns:wp14="http://schemas.microsoft.com/office/word/2010/wordprocessingDrawing" xmlns:wp="http://schemas.openxmlformats.org/drawingml/2006/wordprocessingDrawing" xmlns:w10="urn:schemas-microsoft-com:office:word" xmlns:w="http://schemas.openxmlformats.org/wordprocessingml/2006/main" xmlns:w14="http://schemas.microsoft.com/office/word/2010/wordml" xmlns:w15="http://schemas.microsoft.com/office/word/2012/wordml" xmlns:w16cex="http://schemas.microsoft.com/office/word/2018/wordml/cex" xmlns:w16cid="http://schemas.microsoft.com/office/word/2016/wordml/cid" xmlns:w16="http://schemas.microsoft.com/office/word/2018/wordml" xmlns:w16sdtdh="http://schemas.microsoft.com/office/word/2020/wordml/sdtdatahash" xmlns:w16se="http://schemas.microsoft.com/office/word/2015/wordml/symex" xmlns:wpg="http://schemas.microsoft.com/office/word/2010/wordprocessingGroup" xmlns:wpi="http://schemas.microsoft.com/office/word/2010/wordprocessingInk" xmlns:wne="http://schemas.microsoft.com/office/word/2006/wordml" xmlns:wps="http://schemas.microsoft.com/office/word/2010/wordprocessingShape" mc:Ignorable="w14 w15 w16se w16cid w16 w16cex w16sdtdh wp14">
   <w:p>
     <w:pPr>
@@ -35880,7 +35050,7 @@
               <w:sz w:val="24"/>
               <w:szCs w:val="24"/>
             </w:rPr>
-            <w:t>4</w:t>
+            <w:t>5</w:t>
           </w:r>
         </w:p>
       </w:tc>
@@ -35943,7 +35113,7 @@
               <w:sz w:val="24"/>
               <w:szCs w:val="24"/>
             </w:rPr>
-            <w:t>7</w:t>
+            <w:t>9</w:t>
           </w:r>
           <w:r>
             <w:rPr>
@@ -35984,6 +35154,16 @@
       </w:tc>
     </w:tr>
   </w:tbl>
+  <w:p>
+    <w:pPr>
+      <w:pStyle w:val="Intestazione"/>
+    </w:pPr>
+  </w:p>
+</w:hdr>
+</file>
+
+<file path=word/header3.xml><?xml version="1.0" encoding="utf-8"?>
+<w:hdr xmlns:wpc="http://schemas.microsoft.com/office/word/2010/wordprocessingCanvas" xmlns:cx="http://schemas.microsoft.com/office/drawing/2014/chartex" xmlns:cx1="http://schemas.microsoft.com/office/drawing/2015/9/8/chartex" xmlns:cx2="http://schemas.microsoft.com/office/drawing/2015/10/21/chartex" xmlns:cx3="http://schemas.microsoft.com/office/drawing/2016/5/9/chartex" xmlns:cx4="http://schemas.microsoft.com/office/drawing/2016/5/10/chartex" xmlns:cx5="http://schemas.microsoft.com/office/drawing/2016/5/11/chartex" xmlns:cx6="http://schemas.microsoft.com/office/drawing/2016/5/12/chartex" xmlns:cx7="http://schemas.microsoft.com/office/drawing/2016/5/13/chartex" xmlns:cx8="http://schemas.microsoft.com/office/drawing/2016/5/14/chartex" xmlns:mc="http://schemas.openxmlformats.org/markup-compatibility/2006" xmlns:aink="http://schemas.microsoft.com/office/drawing/2016/ink" xmlns:am3d="http://schemas.microsoft.com/office/drawing/2017/model3d" xmlns:o="urn:schemas-microsoft-com:office:office" xmlns:oel="http://schemas.microsoft.com/office/2019/extlst" xmlns:r="http://schemas.openxmlformats.org/officeDocument/2006/relationships" xmlns:m="http://schemas.openxmlformats.org/officeDocument/2006/math" xmlns:v="urn:schemas-microsoft-com:vml" xmlns:wp14="http://schemas.microsoft.com/office/word/2010/wordprocessingDrawing" xmlns:wp="http://schemas.openxmlformats.org/drawingml/2006/wordprocessingDrawing" xmlns:w10="urn:schemas-microsoft-com:office:word" xmlns:w="http://schemas.openxmlformats.org/wordprocessingml/2006/main" xmlns:w14="http://schemas.microsoft.com/office/word/2010/wordml" xmlns:w15="http://schemas.microsoft.com/office/word/2012/wordml" xmlns:w16cex="http://schemas.microsoft.com/office/word/2018/wordml/cex" xmlns:w16cid="http://schemas.microsoft.com/office/word/2016/wordml/cid" xmlns:w16="http://schemas.microsoft.com/office/word/2018/wordml" xmlns:w16sdtdh="http://schemas.microsoft.com/office/word/2020/wordml/sdtdatahash" xmlns:w16se="http://schemas.microsoft.com/office/word/2015/wordml/symex" xmlns:wpg="http://schemas.microsoft.com/office/word/2010/wordprocessingGroup" xmlns:wpi="http://schemas.microsoft.com/office/word/2010/wordprocessingInk" xmlns:wne="http://schemas.microsoft.com/office/word/2006/wordml" xmlns:wps="http://schemas.microsoft.com/office/word/2010/wordprocessingShape" mc:Ignorable="w14 w15 w16se w16cid w16 w16cex w16sdtdh wp14">
   <w:p>
     <w:pPr>
       <w:pStyle w:val="Intestazione"/>

</xml_diff>